<commit_message>
Moderate improvements to interference lab
Made some figures clearer, added two additional figures. Edited wording
that students found confusing.  Changed numbers on last example to make
it easier.  Fixed a few typos.  Overall structure of the lab unchanged.
</commit_message>
<xml_diff>
--- a/StudentGuideModule2/interference_of_light/rays2.docx
+++ b/StudentGuideModule2/interference_of_light/rays2.docx
@@ -21,849 +21,13 @@
         <mc:AlternateContent>
           <mc:Choice Requires="wpg">
             <w:drawing>
-              <wp:anchor distT="0" distB="0" distL="114300" distR="114300" simplePos="0" relativeHeight="251726846" behindDoc="0" locked="0" layoutInCell="1" allowOverlap="1" wp14:anchorId="63439EF6" wp14:editId="343636AF">
+              <wp:anchor distT="0" distB="0" distL="114300" distR="114300" simplePos="0" relativeHeight="251728896" behindDoc="0" locked="0" layoutInCell="1" allowOverlap="1" wp14:anchorId="488F4708" wp14:editId="3BA4CD85">
                 <wp:simplePos x="0" y="0"/>
                 <wp:positionH relativeFrom="column">
-                  <wp:posOffset>1014730</wp:posOffset>
+                  <wp:posOffset>3551464</wp:posOffset>
                 </wp:positionH>
                 <wp:positionV relativeFrom="paragraph">
-                  <wp:posOffset>367030</wp:posOffset>
-                </wp:positionV>
-                <wp:extent cx="1463040" cy="1463040"/>
-                <wp:effectExtent l="0" t="0" r="41910" b="22860"/>
-                <wp:wrapNone/>
-                <wp:docPr id="89" name="Group 89"/>
-                <wp:cNvGraphicFramePr/>
-                <a:graphic xmlns:a="http://schemas.openxmlformats.org/drawingml/2006/main">
-                  <a:graphicData uri="http://schemas.microsoft.com/office/word/2010/wordprocessingGroup">
-                    <wpg:wgp>
-                      <wpg:cNvGrpSpPr/>
-                      <wpg:grpSpPr>
-                        <a:xfrm>
-                          <a:off x="0" y="0"/>
-                          <a:ext cx="1463040" cy="1463040"/>
-                          <a:chOff x="0" y="0"/>
-                          <a:chExt cx="1463040" cy="1463040"/>
-                        </a:xfrm>
-                      </wpg:grpSpPr>
-                      <wps:wsp>
-                        <wps:cNvPr id="3" name="Arc 3"/>
-                        <wps:cNvSpPr/>
-                        <wps:spPr>
-                          <a:xfrm>
-                            <a:off x="639192" y="639192"/>
-                            <a:ext cx="182880" cy="182880"/>
-                          </a:xfrm>
-                          <a:prstGeom prst="arc">
-                            <a:avLst>
-                              <a:gd name="adj1" fmla="val 16200000"/>
-                              <a:gd name="adj2" fmla="val 5449499"/>
-                            </a:avLst>
-                          </a:prstGeom>
-                          <a:ln>
-                            <a:solidFill>
-                              <a:schemeClr val="bg1">
-                                <a:lumMod val="65000"/>
-                              </a:schemeClr>
-                            </a:solidFill>
-                          </a:ln>
-                        </wps:spPr>
-                        <wps:style>
-                          <a:lnRef idx="1">
-                            <a:schemeClr val="accent1"/>
-                          </a:lnRef>
-                          <a:fillRef idx="0">
-                            <a:schemeClr val="accent1"/>
-                          </a:fillRef>
-                          <a:effectRef idx="0">
-                            <a:schemeClr val="accent1"/>
-                          </a:effectRef>
-                          <a:fontRef idx="minor">
-                            <a:schemeClr val="tx1"/>
-                          </a:fontRef>
-                        </wps:style>
-                        <wps:bodyPr rot="0" spcFirstLastPara="0" vertOverflow="overflow" horzOverflow="overflow" vert="horz" wrap="square" lIns="91440" tIns="45720" rIns="91440" bIns="45720" numCol="1" spcCol="0" rtlCol="0" fromWordArt="0" anchor="ctr" anchorCtr="0" forceAA="0" compatLnSpc="1">
-                          <a:prstTxWarp prst="textNoShape">
-                            <a:avLst/>
-                          </a:prstTxWarp>
-                          <a:noAutofit/>
-                        </wps:bodyPr>
-                      </wps:wsp>
-                      <wps:wsp>
-                        <wps:cNvPr id="16" name="Arc 16"/>
-                        <wps:cNvSpPr/>
-                        <wps:spPr>
-                          <a:xfrm>
-                            <a:off x="541538" y="541538"/>
-                            <a:ext cx="365760" cy="365760"/>
-                          </a:xfrm>
-                          <a:prstGeom prst="arc">
-                            <a:avLst>
-                              <a:gd name="adj1" fmla="val 16200000"/>
-                              <a:gd name="adj2" fmla="val 5449499"/>
-                            </a:avLst>
-                          </a:prstGeom>
-                          <a:ln>
-                            <a:solidFill>
-                              <a:schemeClr val="bg1">
-                                <a:lumMod val="65000"/>
-                              </a:schemeClr>
-                            </a:solidFill>
-                          </a:ln>
-                        </wps:spPr>
-                        <wps:style>
-                          <a:lnRef idx="1">
-                            <a:schemeClr val="accent1"/>
-                          </a:lnRef>
-                          <a:fillRef idx="0">
-                            <a:schemeClr val="accent1"/>
-                          </a:fillRef>
-                          <a:effectRef idx="0">
-                            <a:schemeClr val="accent1"/>
-                          </a:effectRef>
-                          <a:fontRef idx="minor">
-                            <a:schemeClr val="tx1"/>
-                          </a:fontRef>
-                        </wps:style>
-                        <wps:bodyPr rot="0" spcFirstLastPara="0" vertOverflow="overflow" horzOverflow="overflow" vert="horz" wrap="square" lIns="91440" tIns="45720" rIns="91440" bIns="45720" numCol="1" spcCol="0" rtlCol="0" fromWordArt="0" anchor="ctr" anchorCtr="0" forceAA="0" compatLnSpc="1">
-                          <a:prstTxWarp prst="textNoShape">
-                            <a:avLst/>
-                          </a:prstTxWarp>
-                          <a:noAutofit/>
-                        </wps:bodyPr>
-                      </wps:wsp>
-                      <wps:wsp>
-                        <wps:cNvPr id="57" name="Arc 57"/>
-                        <wps:cNvSpPr/>
-                        <wps:spPr>
-                          <a:xfrm>
-                            <a:off x="452761" y="452761"/>
-                            <a:ext cx="548640" cy="548640"/>
-                          </a:xfrm>
-                          <a:prstGeom prst="arc">
-                            <a:avLst>
-                              <a:gd name="adj1" fmla="val 16200000"/>
-                              <a:gd name="adj2" fmla="val 5449499"/>
-                            </a:avLst>
-                          </a:prstGeom>
-                          <a:ln>
-                            <a:solidFill>
-                              <a:schemeClr val="bg1">
-                                <a:lumMod val="65000"/>
-                              </a:schemeClr>
-                            </a:solidFill>
-                          </a:ln>
-                        </wps:spPr>
-                        <wps:style>
-                          <a:lnRef idx="1">
-                            <a:schemeClr val="accent1"/>
-                          </a:lnRef>
-                          <a:fillRef idx="0">
-                            <a:schemeClr val="accent1"/>
-                          </a:fillRef>
-                          <a:effectRef idx="0">
-                            <a:schemeClr val="accent1"/>
-                          </a:effectRef>
-                          <a:fontRef idx="minor">
-                            <a:schemeClr val="tx1"/>
-                          </a:fontRef>
-                        </wps:style>
-                        <wps:bodyPr rot="0" spcFirstLastPara="0" vertOverflow="overflow" horzOverflow="overflow" vert="horz" wrap="square" lIns="91440" tIns="45720" rIns="91440" bIns="45720" numCol="1" spcCol="0" rtlCol="0" fromWordArt="0" anchor="ctr" anchorCtr="0" forceAA="0" compatLnSpc="1">
-                          <a:prstTxWarp prst="textNoShape">
-                            <a:avLst/>
-                          </a:prstTxWarp>
-                          <a:noAutofit/>
-                        </wps:bodyPr>
-                      </wps:wsp>
-                      <wps:wsp>
-                        <wps:cNvPr id="59" name="Arc 59"/>
-                        <wps:cNvSpPr/>
-                        <wps:spPr>
-                          <a:xfrm>
-                            <a:off x="363984" y="363984"/>
-                            <a:ext cx="731520" cy="731520"/>
-                          </a:xfrm>
-                          <a:prstGeom prst="arc">
-                            <a:avLst>
-                              <a:gd name="adj1" fmla="val 16200000"/>
-                              <a:gd name="adj2" fmla="val 5449499"/>
-                            </a:avLst>
-                          </a:prstGeom>
-                          <a:ln>
-                            <a:solidFill>
-                              <a:schemeClr val="bg1">
-                                <a:lumMod val="65000"/>
-                              </a:schemeClr>
-                            </a:solidFill>
-                          </a:ln>
-                        </wps:spPr>
-                        <wps:style>
-                          <a:lnRef idx="1">
-                            <a:schemeClr val="accent1"/>
-                          </a:lnRef>
-                          <a:fillRef idx="0">
-                            <a:schemeClr val="accent1"/>
-                          </a:fillRef>
-                          <a:effectRef idx="0">
-                            <a:schemeClr val="accent1"/>
-                          </a:effectRef>
-                          <a:fontRef idx="minor">
-                            <a:schemeClr val="tx1"/>
-                          </a:fontRef>
-                        </wps:style>
-                        <wps:bodyPr rot="0" spcFirstLastPara="0" vertOverflow="overflow" horzOverflow="overflow" vert="horz" wrap="square" lIns="91440" tIns="45720" rIns="91440" bIns="45720" numCol="1" spcCol="0" rtlCol="0" fromWordArt="0" anchor="ctr" anchorCtr="0" forceAA="0" compatLnSpc="1">
-                          <a:prstTxWarp prst="textNoShape">
-                            <a:avLst/>
-                          </a:prstTxWarp>
-                          <a:noAutofit/>
-                        </wps:bodyPr>
-                      </wps:wsp>
-                      <wps:wsp>
-                        <wps:cNvPr id="63" name="Arc 63"/>
-                        <wps:cNvSpPr/>
-                        <wps:spPr>
-                          <a:xfrm>
-                            <a:off x="275208" y="275208"/>
-                            <a:ext cx="914400" cy="914400"/>
-                          </a:xfrm>
-                          <a:prstGeom prst="arc">
-                            <a:avLst>
-                              <a:gd name="adj1" fmla="val 16200000"/>
-                              <a:gd name="adj2" fmla="val 5449499"/>
-                            </a:avLst>
-                          </a:prstGeom>
-                          <a:ln>
-                            <a:solidFill>
-                              <a:schemeClr val="bg1">
-                                <a:lumMod val="65000"/>
-                              </a:schemeClr>
-                            </a:solidFill>
-                          </a:ln>
-                        </wps:spPr>
-                        <wps:style>
-                          <a:lnRef idx="1">
-                            <a:schemeClr val="accent1"/>
-                          </a:lnRef>
-                          <a:fillRef idx="0">
-                            <a:schemeClr val="accent1"/>
-                          </a:fillRef>
-                          <a:effectRef idx="0">
-                            <a:schemeClr val="accent1"/>
-                          </a:effectRef>
-                          <a:fontRef idx="minor">
-                            <a:schemeClr val="tx1"/>
-                          </a:fontRef>
-                        </wps:style>
-                        <wps:bodyPr rot="0" spcFirstLastPara="0" vertOverflow="overflow" horzOverflow="overflow" vert="horz" wrap="square" lIns="91440" tIns="45720" rIns="91440" bIns="45720" numCol="1" spcCol="0" rtlCol="0" fromWordArt="0" anchor="ctr" anchorCtr="0" forceAA="0" compatLnSpc="1">
-                          <a:prstTxWarp prst="textNoShape">
-                            <a:avLst/>
-                          </a:prstTxWarp>
-                          <a:noAutofit/>
-                        </wps:bodyPr>
-                      </wps:wsp>
-                      <wps:wsp>
-                        <wps:cNvPr id="86" name="Arc 86"/>
-                        <wps:cNvSpPr/>
-                        <wps:spPr>
-                          <a:xfrm>
-                            <a:off x="177553" y="177553"/>
-                            <a:ext cx="1097280" cy="1097280"/>
-                          </a:xfrm>
-                          <a:prstGeom prst="arc">
-                            <a:avLst>
-                              <a:gd name="adj1" fmla="val 16200000"/>
-                              <a:gd name="adj2" fmla="val 5449499"/>
-                            </a:avLst>
-                          </a:prstGeom>
-                          <a:ln>
-                            <a:solidFill>
-                              <a:schemeClr val="bg1">
-                                <a:lumMod val="65000"/>
-                              </a:schemeClr>
-                            </a:solidFill>
-                          </a:ln>
-                        </wps:spPr>
-                        <wps:style>
-                          <a:lnRef idx="1">
-                            <a:schemeClr val="accent1"/>
-                          </a:lnRef>
-                          <a:fillRef idx="0">
-                            <a:schemeClr val="accent1"/>
-                          </a:fillRef>
-                          <a:effectRef idx="0">
-                            <a:schemeClr val="accent1"/>
-                          </a:effectRef>
-                          <a:fontRef idx="minor">
-                            <a:schemeClr val="tx1"/>
-                          </a:fontRef>
-                        </wps:style>
-                        <wps:bodyPr rot="0" spcFirstLastPara="0" vertOverflow="overflow" horzOverflow="overflow" vert="horz" wrap="square" lIns="91440" tIns="45720" rIns="91440" bIns="45720" numCol="1" spcCol="0" rtlCol="0" fromWordArt="0" anchor="ctr" anchorCtr="0" forceAA="0" compatLnSpc="1">
-                          <a:prstTxWarp prst="textNoShape">
-                            <a:avLst/>
-                          </a:prstTxWarp>
-                          <a:noAutofit/>
-                        </wps:bodyPr>
-                      </wps:wsp>
-                      <wps:wsp>
-                        <wps:cNvPr id="87" name="Arc 87"/>
-                        <wps:cNvSpPr/>
-                        <wps:spPr>
-                          <a:xfrm>
-                            <a:off x="88777" y="88776"/>
-                            <a:ext cx="1280160" cy="1280160"/>
-                          </a:xfrm>
-                          <a:prstGeom prst="arc">
-                            <a:avLst>
-                              <a:gd name="adj1" fmla="val 17453637"/>
-                              <a:gd name="adj2" fmla="val 5449499"/>
-                            </a:avLst>
-                          </a:prstGeom>
-                          <a:ln>
-                            <a:solidFill>
-                              <a:schemeClr val="bg1">
-                                <a:lumMod val="65000"/>
-                              </a:schemeClr>
-                            </a:solidFill>
-                          </a:ln>
-                        </wps:spPr>
-                        <wps:style>
-                          <a:lnRef idx="1">
-                            <a:schemeClr val="accent1"/>
-                          </a:lnRef>
-                          <a:fillRef idx="0">
-                            <a:schemeClr val="accent1"/>
-                          </a:fillRef>
-                          <a:effectRef idx="0">
-                            <a:schemeClr val="accent1"/>
-                          </a:effectRef>
-                          <a:fontRef idx="minor">
-                            <a:schemeClr val="tx1"/>
-                          </a:fontRef>
-                        </wps:style>
-                        <wps:bodyPr rot="0" spcFirstLastPara="0" vertOverflow="overflow" horzOverflow="overflow" vert="horz" wrap="square" lIns="91440" tIns="45720" rIns="91440" bIns="45720" numCol="1" spcCol="0" rtlCol="0" fromWordArt="0" anchor="ctr" anchorCtr="0" forceAA="0" compatLnSpc="1">
-                          <a:prstTxWarp prst="textNoShape">
-                            <a:avLst/>
-                          </a:prstTxWarp>
-                          <a:noAutofit/>
-                        </wps:bodyPr>
-                      </wps:wsp>
-                      <wps:wsp>
-                        <wps:cNvPr id="88" name="Arc 88"/>
-                        <wps:cNvSpPr/>
-                        <wps:spPr>
-                          <a:xfrm>
-                            <a:off x="0" y="0"/>
-                            <a:ext cx="1463040" cy="1463040"/>
-                          </a:xfrm>
-                          <a:prstGeom prst="arc">
-                            <a:avLst>
-                              <a:gd name="adj1" fmla="val 18173749"/>
-                              <a:gd name="adj2" fmla="val 5449499"/>
-                            </a:avLst>
-                          </a:prstGeom>
-                          <a:ln>
-                            <a:solidFill>
-                              <a:schemeClr val="bg1">
-                                <a:lumMod val="65000"/>
-                              </a:schemeClr>
-                            </a:solidFill>
-                          </a:ln>
-                        </wps:spPr>
-                        <wps:style>
-                          <a:lnRef idx="1">
-                            <a:schemeClr val="accent1"/>
-                          </a:lnRef>
-                          <a:fillRef idx="0">
-                            <a:schemeClr val="accent1"/>
-                          </a:fillRef>
-                          <a:effectRef idx="0">
-                            <a:schemeClr val="accent1"/>
-                          </a:effectRef>
-                          <a:fontRef idx="minor">
-                            <a:schemeClr val="tx1"/>
-                          </a:fontRef>
-                        </wps:style>
-                        <wps:bodyPr rot="0" spcFirstLastPara="0" vertOverflow="overflow" horzOverflow="overflow" vert="horz" wrap="square" lIns="91440" tIns="45720" rIns="91440" bIns="45720" numCol="1" spcCol="0" rtlCol="0" fromWordArt="0" anchor="ctr" anchorCtr="0" forceAA="0" compatLnSpc="1">
-                          <a:prstTxWarp prst="textNoShape">
-                            <a:avLst/>
-                          </a:prstTxWarp>
-                          <a:noAutofit/>
-                        </wps:bodyPr>
-                      </wps:wsp>
-                    </wpg:wgp>
-                  </a:graphicData>
-                </a:graphic>
-              </wp:anchor>
-            </w:drawing>
-          </mc:Choice>
-          <mc:Fallback>
-            <w:pict>
-              <v:group id="Group 89" o:spid="_x0000_s1026" style="position:absolute;margin-left:79.9pt;margin-top:28.9pt;width:115.2pt;height:115.2pt;z-index:251726846" coordsize="14630,14630" o:gfxdata="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">
-                <v:shape id="Arc 3" o:spid="_x0000_s1027" style="position:absolute;left:6391;top:6391;width:1829;height:1829;visibility:visible;mso-wrap-style:square;v-text-anchor:middle" coordsize="182880,182880" o:gfxdata="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" path="m91440,nsc124265,,154572,17595,170848,46101v16276,28506,16024,63549,-661,91817c153502,166187,122945,183343,90124,182870v439,-30477,877,-60953,1316,-91430l91440,xem91440,nfc124265,,154572,17595,170848,46101v16276,28506,16024,63549,-661,91817c153502,166187,122945,183343,90124,182870e" filled="f" strokecolor="#a5a5a5 [2092]">
-                  <v:path arrowok="t" o:connecttype="custom" o:connectlocs="91440,0;170848,46101;170187,137918;90124,182870" o:connectangles="0,0,0,0"/>
-                </v:shape>
-                <v:shape id="Arc 16" o:spid="_x0000_s1028" style="position:absolute;left:5415;top:5415;width:3657;height:3657;visibility:visible;mso-wrap-style:square;v-text-anchor:middle" coordsize="365760,365760" o:gfxdata="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" path="m182880,nsc248530,,309144,35189,341696,92201v32552,57012,32047,127098,-1322,183635c307005,332373,245891,366686,180247,365741v878,-60954,1755,-121907,2633,-182861l182880,xem182880,nfc248530,,309144,35189,341696,92201v32552,57012,32047,127098,-1322,183635c307005,332373,245891,366686,180247,365741e" filled="f" strokecolor="#a5a5a5 [2092]">
-                  <v:path arrowok="t" o:connecttype="custom" o:connectlocs="182880,0;341696,92201;340374,275836;180247,365741" o:connectangles="0,0,0,0"/>
-                </v:shape>
-                <v:shape id="Arc 57" o:spid="_x0000_s1029" style="position:absolute;left:4527;top:4527;width:5487;height:5487;visibility:visible;mso-wrap-style:square;v-text-anchor:middle" coordsize="548640,548640" o:gfxdata="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" path="m274320,nsc372796,,463716,52784,512544,138302v48828,85518,48071,190646,-1983,275452c460507,498560,368836,550029,270371,548611v1316,-91430,2633,-182861,3949,-274291l274320,xem274320,nfc372796,,463716,52784,512544,138302v48828,85518,48071,190646,-1983,275452c460507,498560,368836,550029,270371,548611e" filled="f" strokecolor="#a5a5a5 [2092]">
-                  <v:path arrowok="t" o:connecttype="custom" o:connectlocs="274320,0;512544,138302;510561,413754;270371,548611" o:connectangles="0,0,0,0"/>
-                </v:shape>
-                <v:shape id="Arc 59" o:spid="_x0000_s1030" style="position:absolute;left:3639;top:3639;width:7316;height:7316;visibility:visible;mso-wrap-style:square;v-text-anchor:middle" coordsize="731520,731520" o:gfxdata="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" path="m365760,nsc497061,,618288,70379,683392,184402v65104,114024,64095,254195,-2644,367270c614009,664746,491782,733372,360494,731482v1755,-121907,3511,-243815,5266,-365722l365760,xem365760,nfc497061,,618288,70379,683392,184402v65104,114024,64095,254195,-2644,367270c614009,664746,491782,733372,360494,731482e" filled="f" strokecolor="#a5a5a5 [2092]">
-                  <v:path arrowok="t" o:connecttype="custom" o:connectlocs="365760,0;683392,184402;680748,551672;360494,731482" o:connectangles="0,0,0,0"/>
-                </v:shape>
-                <v:shape id="Arc 63" o:spid="_x0000_s1031" style="position:absolute;left:2752;top:2752;width:9144;height:9144;visibility:visible;mso-wrap-style:square;v-text-anchor:middle" coordsize="914400,914400" o:gfxdata="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" path="m457200,nsc621326,,772860,87973,854239,230503v81380,142530,80118,317744,-3305,459087c767510,830933,614726,916716,450617,914352v2194,-152384,4389,-304768,6583,-457152l457200,xem457200,nfc621326,,772860,87973,854239,230503v81380,142530,80118,317744,-3305,459087c767510,830933,614726,916716,450617,914352e" filled="f" strokecolor="#a5a5a5 [2092]">
-                  <v:path arrowok="t" o:connecttype="custom" o:connectlocs="457200,0;854239,230503;850934,689590;450617,914352" o:connectangles="0,0,0,0"/>
-                </v:shape>
-                <v:shape id="Arc 86" o:spid="_x0000_s1032" style="position:absolute;left:1775;top:1775;width:10973;height:10973;visibility:visible;mso-wrap-style:square;v-text-anchor:middle" coordsize="1097280,1097280" o:gfxdata="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" path="m548640,nsc745591,,927431,105568,1025087,276604v97656,171035,96142,381293,-3966,550905c921013,997121,737671,1100060,540740,1097224r7900,-548584l548640,xem548640,nfc745591,,927431,105568,1025087,276604v97656,171035,96142,381293,-3966,550905c921013,997121,737671,1100060,540740,1097224e" filled="f" strokecolor="#a5a5a5 [2092]">
-                  <v:path arrowok="t" o:connecttype="custom" o:connectlocs="548640,0;1025087,276604;1021121,827509;540740,1097224" o:connectangles="0,0,0,0"/>
-                </v:shape>
-                <v:shape id="Arc 87" o:spid="_x0000_s1033" style="position:absolute;left:887;top:887;width:12802;height:12802;visibility:visible;mso-wrap-style:square;v-text-anchor:middle" coordsize="1280160,1280160" o:gfxdata="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" path="m868358,42090nsc1158423,152820,1327193,455750,1268698,760671v-58495,304921,-327384,523892,-637834,519422l640080,640080,868358,42090xem868358,42090nfc1158423,152820,1327193,455750,1268698,760671v-58495,304921,-327384,523892,-637834,519422e" filled="f" strokecolor="#a5a5a5 [2092]">
-                  <v:path arrowok="t" o:connecttype="custom" o:connectlocs="868358,42090;1268698,760671;630864,1280093" o:connectangles="0,0,0"/>
-                </v:shape>
-                <v:shape id="Arc 88" o:spid="_x0000_s1034" style="position:absolute;width:14630;height:14630;visibility:visible;mso-wrap-style:square;v-text-anchor:middle" coordsize="1463040,1463040" o:gfxdata="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" path="m1128818,117292nsc1402701,294446,1526201,631528,1431595,943690v-94606,312162,-384458,523970,-710608,519274l731520,731520,1128818,117292xem1128818,117292nfc1402701,294446,1526201,631528,1431595,943690v-94606,312162,-384458,523970,-710608,519274e" filled="f" strokecolor="#a5a5a5 [2092]">
-                  <v:path arrowok="t" o:connecttype="custom" o:connectlocs="1128818,117292;1431595,943690;720987,1462964" o:connectangles="0,0,0"/>
-                </v:shape>
-              </v:group>
-            </w:pict>
-          </mc:Fallback>
-        </mc:AlternateContent>
-      </w:r>
-      <w:r>
-        <w:rPr>
-          <w:rFonts w:ascii="Times New Roman" w:hAnsi="Times New Roman" w:cs="Times New Roman"/>
-          <w:noProof/>
-          <w:sz w:val="24"/>
-          <w:szCs w:val="24"/>
-        </w:rPr>
-        <mc:AlternateContent>
-          <mc:Choice Requires="wpg">
-            <w:drawing>
-              <wp:anchor distT="0" distB="0" distL="114300" distR="114300" simplePos="0" relativeHeight="251727871" behindDoc="0" locked="0" layoutInCell="1" allowOverlap="1" wp14:anchorId="56E65C04" wp14:editId="5E64FCD0">
-                <wp:simplePos x="0" y="0"/>
-                <wp:positionH relativeFrom="column">
-                  <wp:posOffset>1016635</wp:posOffset>
-                </wp:positionH>
-                <wp:positionV relativeFrom="paragraph">
-                  <wp:posOffset>1184344</wp:posOffset>
-                </wp:positionV>
-                <wp:extent cx="1463040" cy="1463040"/>
-                <wp:effectExtent l="0" t="0" r="41910" b="0"/>
-                <wp:wrapNone/>
-                <wp:docPr id="100" name="Group 100"/>
-                <wp:cNvGraphicFramePr/>
-                <a:graphic xmlns:a="http://schemas.openxmlformats.org/drawingml/2006/main">
-                  <a:graphicData uri="http://schemas.microsoft.com/office/word/2010/wordprocessingGroup">
-                    <wpg:wgp>
-                      <wpg:cNvGrpSpPr/>
-                      <wpg:grpSpPr>
-                        <a:xfrm flipV="1">
-                          <a:off x="0" y="0"/>
-                          <a:ext cx="1463040" cy="1463040"/>
-                          <a:chOff x="0" y="0"/>
-                          <a:chExt cx="1463040" cy="1463040"/>
-                        </a:xfrm>
-                      </wpg:grpSpPr>
-                      <wps:wsp>
-                        <wps:cNvPr id="101" name="Arc 101"/>
-                        <wps:cNvSpPr/>
-                        <wps:spPr>
-                          <a:xfrm>
-                            <a:off x="639192" y="639192"/>
-                            <a:ext cx="182880" cy="182880"/>
-                          </a:xfrm>
-                          <a:prstGeom prst="arc">
-                            <a:avLst>
-                              <a:gd name="adj1" fmla="val 16200000"/>
-                              <a:gd name="adj2" fmla="val 5449499"/>
-                            </a:avLst>
-                          </a:prstGeom>
-                          <a:ln>
-                            <a:solidFill>
-                              <a:schemeClr val="bg1">
-                                <a:lumMod val="65000"/>
-                              </a:schemeClr>
-                            </a:solidFill>
-                          </a:ln>
-                        </wps:spPr>
-                        <wps:style>
-                          <a:lnRef idx="1">
-                            <a:schemeClr val="accent1"/>
-                          </a:lnRef>
-                          <a:fillRef idx="0">
-                            <a:schemeClr val="accent1"/>
-                          </a:fillRef>
-                          <a:effectRef idx="0">
-                            <a:schemeClr val="accent1"/>
-                          </a:effectRef>
-                          <a:fontRef idx="minor">
-                            <a:schemeClr val="tx1"/>
-                          </a:fontRef>
-                        </wps:style>
-                        <wps:bodyPr rot="0" spcFirstLastPara="0" vertOverflow="overflow" horzOverflow="overflow" vert="horz" wrap="square" lIns="91440" tIns="45720" rIns="91440" bIns="45720" numCol="1" spcCol="0" rtlCol="0" fromWordArt="0" anchor="ctr" anchorCtr="0" forceAA="0" compatLnSpc="1">
-                          <a:prstTxWarp prst="textNoShape">
-                            <a:avLst/>
-                          </a:prstTxWarp>
-                          <a:noAutofit/>
-                        </wps:bodyPr>
-                      </wps:wsp>
-                      <wps:wsp>
-                        <wps:cNvPr id="102" name="Arc 102"/>
-                        <wps:cNvSpPr/>
-                        <wps:spPr>
-                          <a:xfrm>
-                            <a:off x="541538" y="541538"/>
-                            <a:ext cx="365760" cy="365760"/>
-                          </a:xfrm>
-                          <a:prstGeom prst="arc">
-                            <a:avLst>
-                              <a:gd name="adj1" fmla="val 16200000"/>
-                              <a:gd name="adj2" fmla="val 5449499"/>
-                            </a:avLst>
-                          </a:prstGeom>
-                          <a:ln>
-                            <a:solidFill>
-                              <a:schemeClr val="bg1">
-                                <a:lumMod val="65000"/>
-                              </a:schemeClr>
-                            </a:solidFill>
-                          </a:ln>
-                        </wps:spPr>
-                        <wps:style>
-                          <a:lnRef idx="1">
-                            <a:schemeClr val="accent1"/>
-                          </a:lnRef>
-                          <a:fillRef idx="0">
-                            <a:schemeClr val="accent1"/>
-                          </a:fillRef>
-                          <a:effectRef idx="0">
-                            <a:schemeClr val="accent1"/>
-                          </a:effectRef>
-                          <a:fontRef idx="minor">
-                            <a:schemeClr val="tx1"/>
-                          </a:fontRef>
-                        </wps:style>
-                        <wps:bodyPr rot="0" spcFirstLastPara="0" vertOverflow="overflow" horzOverflow="overflow" vert="horz" wrap="square" lIns="91440" tIns="45720" rIns="91440" bIns="45720" numCol="1" spcCol="0" rtlCol="0" fromWordArt="0" anchor="ctr" anchorCtr="0" forceAA="0" compatLnSpc="1">
-                          <a:prstTxWarp prst="textNoShape">
-                            <a:avLst/>
-                          </a:prstTxWarp>
-                          <a:noAutofit/>
-                        </wps:bodyPr>
-                      </wps:wsp>
-                      <wps:wsp>
-                        <wps:cNvPr id="103" name="Arc 103"/>
-                        <wps:cNvSpPr/>
-                        <wps:spPr>
-                          <a:xfrm>
-                            <a:off x="452761" y="452761"/>
-                            <a:ext cx="548640" cy="548640"/>
-                          </a:xfrm>
-                          <a:prstGeom prst="arc">
-                            <a:avLst>
-                              <a:gd name="adj1" fmla="val 16200000"/>
-                              <a:gd name="adj2" fmla="val 5449499"/>
-                            </a:avLst>
-                          </a:prstGeom>
-                          <a:ln>
-                            <a:solidFill>
-                              <a:schemeClr val="bg1">
-                                <a:lumMod val="65000"/>
-                              </a:schemeClr>
-                            </a:solidFill>
-                          </a:ln>
-                        </wps:spPr>
-                        <wps:style>
-                          <a:lnRef idx="1">
-                            <a:schemeClr val="accent1"/>
-                          </a:lnRef>
-                          <a:fillRef idx="0">
-                            <a:schemeClr val="accent1"/>
-                          </a:fillRef>
-                          <a:effectRef idx="0">
-                            <a:schemeClr val="accent1"/>
-                          </a:effectRef>
-                          <a:fontRef idx="minor">
-                            <a:schemeClr val="tx1"/>
-                          </a:fontRef>
-                        </wps:style>
-                        <wps:bodyPr rot="0" spcFirstLastPara="0" vertOverflow="overflow" horzOverflow="overflow" vert="horz" wrap="square" lIns="91440" tIns="45720" rIns="91440" bIns="45720" numCol="1" spcCol="0" rtlCol="0" fromWordArt="0" anchor="ctr" anchorCtr="0" forceAA="0" compatLnSpc="1">
-                          <a:prstTxWarp prst="textNoShape">
-                            <a:avLst/>
-                          </a:prstTxWarp>
-                          <a:noAutofit/>
-                        </wps:bodyPr>
-                      </wps:wsp>
-                      <wps:wsp>
-                        <wps:cNvPr id="104" name="Arc 104"/>
-                        <wps:cNvSpPr/>
-                        <wps:spPr>
-                          <a:xfrm>
-                            <a:off x="363984" y="363984"/>
-                            <a:ext cx="731520" cy="731520"/>
-                          </a:xfrm>
-                          <a:prstGeom prst="arc">
-                            <a:avLst>
-                              <a:gd name="adj1" fmla="val 16200000"/>
-                              <a:gd name="adj2" fmla="val 5449499"/>
-                            </a:avLst>
-                          </a:prstGeom>
-                          <a:ln>
-                            <a:solidFill>
-                              <a:schemeClr val="bg1">
-                                <a:lumMod val="65000"/>
-                              </a:schemeClr>
-                            </a:solidFill>
-                          </a:ln>
-                        </wps:spPr>
-                        <wps:style>
-                          <a:lnRef idx="1">
-                            <a:schemeClr val="accent1"/>
-                          </a:lnRef>
-                          <a:fillRef idx="0">
-                            <a:schemeClr val="accent1"/>
-                          </a:fillRef>
-                          <a:effectRef idx="0">
-                            <a:schemeClr val="accent1"/>
-                          </a:effectRef>
-                          <a:fontRef idx="minor">
-                            <a:schemeClr val="tx1"/>
-                          </a:fontRef>
-                        </wps:style>
-                        <wps:bodyPr rot="0" spcFirstLastPara="0" vertOverflow="overflow" horzOverflow="overflow" vert="horz" wrap="square" lIns="91440" tIns="45720" rIns="91440" bIns="45720" numCol="1" spcCol="0" rtlCol="0" fromWordArt="0" anchor="ctr" anchorCtr="0" forceAA="0" compatLnSpc="1">
-                          <a:prstTxWarp prst="textNoShape">
-                            <a:avLst/>
-                          </a:prstTxWarp>
-                          <a:noAutofit/>
-                        </wps:bodyPr>
-                      </wps:wsp>
-                      <wps:wsp>
-                        <wps:cNvPr id="105" name="Arc 105"/>
-                        <wps:cNvSpPr/>
-                        <wps:spPr>
-                          <a:xfrm>
-                            <a:off x="275208" y="275208"/>
-                            <a:ext cx="914400" cy="914400"/>
-                          </a:xfrm>
-                          <a:prstGeom prst="arc">
-                            <a:avLst>
-                              <a:gd name="adj1" fmla="val 16200000"/>
-                              <a:gd name="adj2" fmla="val 5449499"/>
-                            </a:avLst>
-                          </a:prstGeom>
-                          <a:ln>
-                            <a:solidFill>
-                              <a:schemeClr val="bg1">
-                                <a:lumMod val="65000"/>
-                              </a:schemeClr>
-                            </a:solidFill>
-                          </a:ln>
-                        </wps:spPr>
-                        <wps:style>
-                          <a:lnRef idx="1">
-                            <a:schemeClr val="accent1"/>
-                          </a:lnRef>
-                          <a:fillRef idx="0">
-                            <a:schemeClr val="accent1"/>
-                          </a:fillRef>
-                          <a:effectRef idx="0">
-                            <a:schemeClr val="accent1"/>
-                          </a:effectRef>
-                          <a:fontRef idx="minor">
-                            <a:schemeClr val="tx1"/>
-                          </a:fontRef>
-                        </wps:style>
-                        <wps:bodyPr rot="0" spcFirstLastPara="0" vertOverflow="overflow" horzOverflow="overflow" vert="horz" wrap="square" lIns="91440" tIns="45720" rIns="91440" bIns="45720" numCol="1" spcCol="0" rtlCol="0" fromWordArt="0" anchor="ctr" anchorCtr="0" forceAA="0" compatLnSpc="1">
-                          <a:prstTxWarp prst="textNoShape">
-                            <a:avLst/>
-                          </a:prstTxWarp>
-                          <a:noAutofit/>
-                        </wps:bodyPr>
-                      </wps:wsp>
-                      <wps:wsp>
-                        <wps:cNvPr id="106" name="Arc 106"/>
-                        <wps:cNvSpPr/>
-                        <wps:spPr>
-                          <a:xfrm>
-                            <a:off x="177553" y="177553"/>
-                            <a:ext cx="1097280" cy="1097280"/>
-                          </a:xfrm>
-                          <a:prstGeom prst="arc">
-                            <a:avLst>
-                              <a:gd name="adj1" fmla="val 16200000"/>
-                              <a:gd name="adj2" fmla="val 5449499"/>
-                            </a:avLst>
-                          </a:prstGeom>
-                          <a:ln>
-                            <a:solidFill>
-                              <a:schemeClr val="bg1">
-                                <a:lumMod val="65000"/>
-                              </a:schemeClr>
-                            </a:solidFill>
-                          </a:ln>
-                        </wps:spPr>
-                        <wps:style>
-                          <a:lnRef idx="1">
-                            <a:schemeClr val="accent1"/>
-                          </a:lnRef>
-                          <a:fillRef idx="0">
-                            <a:schemeClr val="accent1"/>
-                          </a:fillRef>
-                          <a:effectRef idx="0">
-                            <a:schemeClr val="accent1"/>
-                          </a:effectRef>
-                          <a:fontRef idx="minor">
-                            <a:schemeClr val="tx1"/>
-                          </a:fontRef>
-                        </wps:style>
-                        <wps:bodyPr rot="0" spcFirstLastPara="0" vertOverflow="overflow" horzOverflow="overflow" vert="horz" wrap="square" lIns="91440" tIns="45720" rIns="91440" bIns="45720" numCol="1" spcCol="0" rtlCol="0" fromWordArt="0" anchor="ctr" anchorCtr="0" forceAA="0" compatLnSpc="1">
-                          <a:prstTxWarp prst="textNoShape">
-                            <a:avLst/>
-                          </a:prstTxWarp>
-                          <a:noAutofit/>
-                        </wps:bodyPr>
-                      </wps:wsp>
-                      <wps:wsp>
-                        <wps:cNvPr id="107" name="Arc 107"/>
-                        <wps:cNvSpPr/>
-                        <wps:spPr>
-                          <a:xfrm>
-                            <a:off x="88777" y="88776"/>
-                            <a:ext cx="1280160" cy="1280160"/>
-                          </a:xfrm>
-                          <a:prstGeom prst="arc">
-                            <a:avLst>
-                              <a:gd name="adj1" fmla="val 17453637"/>
-                              <a:gd name="adj2" fmla="val 5449499"/>
-                            </a:avLst>
-                          </a:prstGeom>
-                          <a:ln>
-                            <a:solidFill>
-                              <a:schemeClr val="bg1">
-                                <a:lumMod val="65000"/>
-                              </a:schemeClr>
-                            </a:solidFill>
-                          </a:ln>
-                        </wps:spPr>
-                        <wps:style>
-                          <a:lnRef idx="1">
-                            <a:schemeClr val="accent1"/>
-                          </a:lnRef>
-                          <a:fillRef idx="0">
-                            <a:schemeClr val="accent1"/>
-                          </a:fillRef>
-                          <a:effectRef idx="0">
-                            <a:schemeClr val="accent1"/>
-                          </a:effectRef>
-                          <a:fontRef idx="minor">
-                            <a:schemeClr val="tx1"/>
-                          </a:fontRef>
-                        </wps:style>
-                        <wps:bodyPr rot="0" spcFirstLastPara="0" vertOverflow="overflow" horzOverflow="overflow" vert="horz" wrap="square" lIns="91440" tIns="45720" rIns="91440" bIns="45720" numCol="1" spcCol="0" rtlCol="0" fromWordArt="0" anchor="ctr" anchorCtr="0" forceAA="0" compatLnSpc="1">
-                          <a:prstTxWarp prst="textNoShape">
-                            <a:avLst/>
-                          </a:prstTxWarp>
-                          <a:noAutofit/>
-                        </wps:bodyPr>
-                      </wps:wsp>
-                      <wps:wsp>
-                        <wps:cNvPr id="108" name="Arc 108"/>
-                        <wps:cNvSpPr/>
-                        <wps:spPr>
-                          <a:xfrm>
-                            <a:off x="0" y="0"/>
-                            <a:ext cx="1463040" cy="1463040"/>
-                          </a:xfrm>
-                          <a:prstGeom prst="arc">
-                            <a:avLst>
-                              <a:gd name="adj1" fmla="val 18173749"/>
-                              <a:gd name="adj2" fmla="val 5449499"/>
-                            </a:avLst>
-                          </a:prstGeom>
-                          <a:ln>
-                            <a:solidFill>
-                              <a:schemeClr val="bg1">
-                                <a:lumMod val="65000"/>
-                              </a:schemeClr>
-                            </a:solidFill>
-                          </a:ln>
-                        </wps:spPr>
-                        <wps:style>
-                          <a:lnRef idx="1">
-                            <a:schemeClr val="accent1"/>
-                          </a:lnRef>
-                          <a:fillRef idx="0">
-                            <a:schemeClr val="accent1"/>
-                          </a:fillRef>
-                          <a:effectRef idx="0">
-                            <a:schemeClr val="accent1"/>
-                          </a:effectRef>
-                          <a:fontRef idx="minor">
-                            <a:schemeClr val="tx1"/>
-                          </a:fontRef>
-                        </wps:style>
-                        <wps:bodyPr rot="0" spcFirstLastPara="0" vertOverflow="overflow" horzOverflow="overflow" vert="horz" wrap="square" lIns="91440" tIns="45720" rIns="91440" bIns="45720" numCol="1" spcCol="0" rtlCol="0" fromWordArt="0" anchor="ctr" anchorCtr="0" forceAA="0" compatLnSpc="1">
-                          <a:prstTxWarp prst="textNoShape">
-                            <a:avLst/>
-                          </a:prstTxWarp>
-                          <a:noAutofit/>
-                        </wps:bodyPr>
-                      </wps:wsp>
-                    </wpg:wgp>
-                  </a:graphicData>
-                </a:graphic>
-              </wp:anchor>
-            </w:drawing>
-          </mc:Choice>
-          <mc:Fallback>
-            <w:pict>
-              <v:group id="Group 100" o:spid="_x0000_s1026" style="position:absolute;margin-left:80.05pt;margin-top:93.25pt;width:115.2pt;height:115.2pt;flip:y;z-index:251727871" coordsize="14630,14630" o:gfxdata="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">
-                <v:shape id="Arc 101" o:spid="_x0000_s1027" style="position:absolute;left:6391;top:6391;width:1829;height:1829;visibility:visible;mso-wrap-style:square;v-text-anchor:middle" coordsize="182880,182880" o:gfxdata="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" path="m91440,nsc124265,,154572,17595,170848,46101v16276,28506,16024,63549,-661,91817c153502,166187,122945,183343,90124,182870v439,-30477,877,-60953,1316,-91430l91440,xem91440,nfc124265,,154572,17595,170848,46101v16276,28506,16024,63549,-661,91817c153502,166187,122945,183343,90124,182870e" filled="f" strokecolor="#a5a5a5 [2092]">
-                  <v:path arrowok="t" o:connecttype="custom" o:connectlocs="91440,0;170848,46101;170187,137918;90124,182870" o:connectangles="0,0,0,0"/>
-                </v:shape>
-                <v:shape id="Arc 102" o:spid="_x0000_s1028" style="position:absolute;left:5415;top:5415;width:3657;height:3657;visibility:visible;mso-wrap-style:square;v-text-anchor:middle" coordsize="365760,365760" o:gfxdata="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" path="m182880,nsc248530,,309144,35189,341696,92201v32552,57012,32047,127098,-1322,183635c307005,332373,245891,366686,180247,365741v878,-60954,1755,-121907,2633,-182861l182880,xem182880,nfc248530,,309144,35189,341696,92201v32552,57012,32047,127098,-1322,183635c307005,332373,245891,366686,180247,365741e" filled="f" strokecolor="#a5a5a5 [2092]">
-                  <v:path arrowok="t" o:connecttype="custom" o:connectlocs="182880,0;341696,92201;340374,275836;180247,365741" o:connectangles="0,0,0,0"/>
-                </v:shape>
-                <v:shape id="Arc 103" o:spid="_x0000_s1029" style="position:absolute;left:4527;top:4527;width:5487;height:5487;visibility:visible;mso-wrap-style:square;v-text-anchor:middle" coordsize="548640,548640" o:gfxdata="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" path="m274320,nsc372796,,463716,52784,512544,138302v48828,85518,48071,190646,-1983,275452c460507,498560,368836,550029,270371,548611v1316,-91430,2633,-182861,3949,-274291l274320,xem274320,nfc372796,,463716,52784,512544,138302v48828,85518,48071,190646,-1983,275452c460507,498560,368836,550029,270371,548611e" filled="f" strokecolor="#a5a5a5 [2092]">
-                  <v:path arrowok="t" o:connecttype="custom" o:connectlocs="274320,0;512544,138302;510561,413754;270371,548611" o:connectangles="0,0,0,0"/>
-                </v:shape>
-                <v:shape id="Arc 104" o:spid="_x0000_s1030" style="position:absolute;left:3639;top:3639;width:7316;height:7316;visibility:visible;mso-wrap-style:square;v-text-anchor:middle" coordsize="731520,731520" o:gfxdata="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" path="m365760,nsc497061,,618288,70379,683392,184402v65104,114024,64095,254195,-2644,367270c614009,664746,491782,733372,360494,731482v1755,-121907,3511,-243815,5266,-365722l365760,xem365760,nfc497061,,618288,70379,683392,184402v65104,114024,64095,254195,-2644,367270c614009,664746,491782,733372,360494,731482e" filled="f" strokecolor="#a5a5a5 [2092]">
-                  <v:path arrowok="t" o:connecttype="custom" o:connectlocs="365760,0;683392,184402;680748,551672;360494,731482" o:connectangles="0,0,0,0"/>
-                </v:shape>
-                <v:shape id="Arc 105" o:spid="_x0000_s1031" style="position:absolute;left:2752;top:2752;width:9144;height:9144;visibility:visible;mso-wrap-style:square;v-text-anchor:middle" coordsize="914400,914400" o:gfxdata="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" path="m457200,nsc621326,,772860,87973,854239,230503v81380,142530,80118,317744,-3305,459087c767510,830933,614726,916716,450617,914352v2194,-152384,4389,-304768,6583,-457152l457200,xem457200,nfc621326,,772860,87973,854239,230503v81380,142530,80118,317744,-3305,459087c767510,830933,614726,916716,450617,914352e" filled="f" strokecolor="#a5a5a5 [2092]">
-                  <v:path arrowok="t" o:connecttype="custom" o:connectlocs="457200,0;854239,230503;850934,689590;450617,914352" o:connectangles="0,0,0,0"/>
-                </v:shape>
-                <v:shape id="Arc 106" o:spid="_x0000_s1032" style="position:absolute;left:1775;top:1775;width:10973;height:10973;visibility:visible;mso-wrap-style:square;v-text-anchor:middle" coordsize="1097280,1097280" o:gfxdata="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" path="m548640,nsc745591,,927431,105568,1025087,276604v97656,171035,96142,381293,-3966,550905c921013,997121,737671,1100060,540740,1097224r7900,-548584l548640,xem548640,nfc745591,,927431,105568,1025087,276604v97656,171035,96142,381293,-3966,550905c921013,997121,737671,1100060,540740,1097224e" filled="f" strokecolor="#a5a5a5 [2092]">
-                  <v:path arrowok="t" o:connecttype="custom" o:connectlocs="548640,0;1025087,276604;1021121,827509;540740,1097224" o:connectangles="0,0,0,0"/>
-                </v:shape>
-                <v:shape id="Arc 107" o:spid="_x0000_s1033" style="position:absolute;left:887;top:887;width:12802;height:12802;visibility:visible;mso-wrap-style:square;v-text-anchor:middle" coordsize="1280160,1280160" o:gfxdata="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" path="m868358,42090nsc1158423,152820,1327193,455750,1268698,760671v-58495,304921,-327384,523892,-637834,519422l640080,640080,868358,42090xem868358,42090nfc1158423,152820,1327193,455750,1268698,760671v-58495,304921,-327384,523892,-637834,519422e" filled="f" strokecolor="#a5a5a5 [2092]">
-                  <v:path arrowok="t" o:connecttype="custom" o:connectlocs="868358,42090;1268698,760671;630864,1280093" o:connectangles="0,0,0"/>
-                </v:shape>
-                <v:shape id="Arc 108" o:spid="_x0000_s1034" style="position:absolute;width:14630;height:14630;visibility:visible;mso-wrap-style:square;v-text-anchor:middle" coordsize="1463040,1463040" o:gfxdata="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" path="m1128818,117292nsc1402701,294446,1526201,631528,1431595,943690v-94606,312162,-384458,523970,-710608,519274l731520,731520,1128818,117292xem1128818,117292nfc1402701,294446,1526201,631528,1431595,943690v-94606,312162,-384458,523970,-710608,519274e" filled="f" strokecolor="#a5a5a5 [2092]">
-                  <v:path arrowok="t" o:connecttype="custom" o:connectlocs="1128818,117292;1431595,943690;720987,1462964" o:connectangles="0,0,0"/>
-                </v:shape>
-              </v:group>
-            </w:pict>
-          </mc:Fallback>
-        </mc:AlternateContent>
-      </w:r>
-      <w:bookmarkStart w:id="0" w:name="_GoBack"/>
-      <w:bookmarkEnd w:id="0"/>
-      <w:r>
-        <w:rPr>
-          <w:rFonts w:ascii="Times New Roman" w:hAnsi="Times New Roman" w:cs="Times New Roman"/>
-          <w:noProof/>
-          <w:sz w:val="24"/>
-          <w:szCs w:val="24"/>
-        </w:rPr>
-        <mc:AlternateContent>
-          <mc:Choice Requires="wpg">
-            <w:drawing>
-              <wp:anchor distT="0" distB="0" distL="114300" distR="114300" simplePos="0" relativeHeight="251728896" behindDoc="0" locked="0" layoutInCell="1" allowOverlap="1" wp14:anchorId="3D690921" wp14:editId="01901E18">
-                <wp:simplePos x="0" y="0"/>
-                <wp:positionH relativeFrom="column">
-                  <wp:posOffset>3551838</wp:posOffset>
-                </wp:positionH>
-                <wp:positionV relativeFrom="paragraph">
-                  <wp:posOffset>656605</wp:posOffset>
+                  <wp:posOffset>655864</wp:posOffset>
                 </wp:positionV>
                 <wp:extent cx="1456690" cy="1711325"/>
                 <wp:effectExtent l="0" t="0" r="48260" b="3175"/>
@@ -915,7 +79,7 @@
                               <a:prstGeom prst="line">
                                 <a:avLst/>
                               </a:prstGeom>
-                              <a:ln w="19050">
+                              <a:ln w="38100">
                                 <a:solidFill>
                                   <a:schemeClr val="tx1"/>
                                 </a:solidFill>
@@ -948,7 +112,7 @@
                               <a:prstGeom prst="line">
                                 <a:avLst/>
                               </a:prstGeom>
-                              <a:ln w="19050">
+                              <a:ln w="38100">
                                 <a:solidFill>
                                   <a:schemeClr val="tx1"/>
                                 </a:solidFill>
@@ -981,7 +145,7 @@
                               <a:prstGeom prst="line">
                                 <a:avLst/>
                               </a:prstGeom>
-                              <a:ln w="19050">
+                              <a:ln w="38100">
                                 <a:solidFill>
                                   <a:schemeClr val="tx1"/>
                                 </a:solidFill>
@@ -1016,7 +180,7 @@
                             </a:xfrm>
                           </wpg:grpSpPr>
                           <wps:wsp>
-                            <wps:cNvPr id="46" name="Straight Connector 46"/>
+                            <wps:cNvPr id="46" name="Straight Connector 46" hidden="1"/>
                             <wps:cNvCnPr/>
                             <wps:spPr>
                               <a:xfrm>
@@ -1049,7 +213,7 @@
                             <wps:bodyPr/>
                           </wps:wsp>
                           <wps:wsp>
-                            <wps:cNvPr id="47" name="Straight Connector 47"/>
+                            <wps:cNvPr id="47" name="Straight Connector 47" hidden="1"/>
                             <wps:cNvCnPr/>
                             <wps:spPr>
                               <a:xfrm>
@@ -1082,7 +246,7 @@
                             <wps:bodyPr/>
                           </wps:wsp>
                           <wps:wsp>
-                            <wps:cNvPr id="48" name="Straight Connector 48"/>
+                            <wps:cNvPr id="48" name="Straight Connector 48" hidden="1"/>
                             <wps:cNvCnPr/>
                             <wps:spPr>
                               <a:xfrm>
@@ -1115,7 +279,7 @@
                             <wps:bodyPr/>
                           </wps:wsp>
                           <wps:wsp>
-                            <wps:cNvPr id="49" name="Straight Connector 49"/>
+                            <wps:cNvPr id="49" name="Straight Connector 49" hidden="1"/>
                             <wps:cNvCnPr/>
                             <wps:spPr>
                               <a:xfrm>
@@ -1154,7 +318,7 @@
                         <wps:cNvSpPr txBox="1"/>
                         <wps:spPr>
                           <a:xfrm>
-                            <a:off x="343948" y="604008"/>
+                            <a:off x="346670" y="625781"/>
                             <a:ext cx="374015" cy="281940"/>
                           </a:xfrm>
                           <a:prstGeom prst="rect">
@@ -1189,6 +353,7 @@
                                   <w:oMath/>
                                 </w:rPr>
                               </w:pPr>
+                              <w:bookmarkStart w:id="0" w:name="_GoBack"/>
                               <m:oMathPara>
                                 <m:oMath>
                                   <m:r>
@@ -1197,6 +362,7 @@
                                     </w:rPr>
                                     <m:t>θ</m:t>
                                   </m:r>
+                                  <w:bookmarkEnd w:id="0"/>
                                 </m:oMath>
                               </m:oMathPara>
                             </w:p>
@@ -2037,25 +1203,25 @@
           </mc:Choice>
           <mc:Fallback>
             <w:pict>
-              <v:group id="Group 79" o:spid="_x0000_s1026" style="position:absolute;margin-left:279.65pt;margin-top:51.7pt;width:114.7pt;height:134.75pt;z-index:251728896" coordsize="14570,17117" o:gfxdata="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">
+              <v:group id="Group 79" o:spid="_x0000_s1026" style="position:absolute;margin-left:279.65pt;margin-top:51.65pt;width:114.7pt;height:134.75pt;z-index:251728896" coordsize="14570,17117" o:gfxdata="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">
                 <v:group id="Group 40" o:spid="_x0000_s1027" style="position:absolute;left:4278;width:914;height:16992" coordsize="914,16992" o:gfxdata="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">
                   <v:group id="Group 41" o:spid="_x0000_s1028" style="position:absolute;left:457;width:0;height:16992" coordsize="0,16992" o:gfxdata="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">
-                    <v:line id="Straight Connector 42" o:spid="_x0000_s1029" style="position:absolute;visibility:visible;mso-wrap-style:square" from="0,0" to="0,3886" o:connectortype="straight" o:gfxdata="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" strokecolor="black [3213]" strokeweight="1.5pt"/>
-                    <v:line id="Straight Connector 43" o:spid="_x0000_s1030" style="position:absolute;visibility:visible;mso-wrap-style:square" from="0,5029" to="0,12039" o:connectortype="straight" o:gfxdata="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" strokecolor="black [3213]" strokeweight="1.5pt"/>
-                    <v:line id="Straight Connector 44" o:spid="_x0000_s1031" style="position:absolute;visibility:visible;mso-wrap-style:square" from="0,13106" to="0,16992" o:connectortype="straight" o:gfxdata="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" strokecolor="black [3213]" strokeweight="1.5pt"/>
+                    <v:line id="Straight Connector 42" o:spid="_x0000_s1029" style="position:absolute;visibility:visible;mso-wrap-style:square" from="0,0" to="0,3886" o:connectortype="straight" o:gfxdata="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" strokecolor="black [3213]" strokeweight="3pt"/>
+                    <v:line id="Straight Connector 43" o:spid="_x0000_s1030" style="position:absolute;visibility:visible;mso-wrap-style:square" from="0,5029" to="0,12039" o:connectortype="straight" o:gfxdata="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" strokecolor="black [3213]" strokeweight="3pt"/>
+                    <v:line id="Straight Connector 44" o:spid="_x0000_s1031" style="position:absolute;visibility:visible;mso-wrap-style:square" from="0,13106" to="0,16992" o:connectortype="straight" o:gfxdata="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" strokecolor="black [3213]" strokeweight="3pt"/>
                   </v:group>
                   <v:group id="Group 45" o:spid="_x0000_s1032" style="position:absolute;top:3886;width:914;height:9220" coordsize="914,9220" o:gfxdata="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">
-                    <v:line id="Straight Connector 46" o:spid="_x0000_s1033" style="position:absolute;visibility:visible;mso-wrap-style:square" from="0,0" to="914,0" o:connectortype="straight" o:gfxdata="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" strokecolor="black [3213]" strokeweight="1.5pt"/>
-                    <v:line id="Straight Connector 47" o:spid="_x0000_s1034" style="position:absolute;visibility:visible;mso-wrap-style:square" from="0,1143" to="914,1143" o:connectortype="straight" o:gfxdata="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" strokecolor="black [3213]" strokeweight="1.5pt"/>
-                    <v:line id="Straight Connector 48" o:spid="_x0000_s1035" style="position:absolute;visibility:visible;mso-wrap-style:square" from="0,9220" to="914,9220" o:connectortype="straight" o:gfxdata="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" strokecolor="black [3213]" strokeweight="1.5pt"/>
-                    <v:line id="Straight Connector 49" o:spid="_x0000_s1036" style="position:absolute;visibility:visible;mso-wrap-style:square" from="0,8077" to="914,8077" o:connectortype="straight" o:gfxdata="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" strokecolor="black [3213]" strokeweight="1.5pt"/>
+                    <v:line id="Straight Connector 46" o:spid="_x0000_s1033" style="position:absolute;visibility:hidden;mso-wrap-style:square" from="0,0" to="914,0" o:connectortype="straight" o:gfxdata="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" strokecolor="black [3213]" strokeweight="1.5pt"/>
+                    <v:line id="Straight Connector 47" o:spid="_x0000_s1034" style="position:absolute;visibility:hidden;mso-wrap-style:square" from="0,1143" to="914,1143" o:connectortype="straight" o:gfxdata="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" strokecolor="black [3213]" strokeweight="1.5pt"/>
+                    <v:line id="Straight Connector 48" o:spid="_x0000_s1035" style="position:absolute;visibility:hidden;mso-wrap-style:square" from="0,9220" to="914,9220" o:connectortype="straight" o:gfxdata="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" strokecolor="black [3213]" strokeweight="1.5pt"/>
+                    <v:line id="Straight Connector 49" o:spid="_x0000_s1036" style="position:absolute;visibility:hidden;mso-wrap-style:square" from="0,8077" to="914,8077" o:connectortype="straight" o:gfxdata="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" strokecolor="black [3213]" strokeweight="1.5pt"/>
                   </v:group>
                 </v:group>
                 <v:shapetype id="_x0000_t202" coordsize="21600,21600" o:spt="202" path="m,l,21600r21600,l21600,xe">
                   <v:stroke joinstyle="miter"/>
                   <v:path gradientshapeok="t" o:connecttype="rect"/>
                 </v:shapetype>
-                <v:shape id="Text Box 60" o:spid="_x0000_s1037" type="#_x0000_t202" style="position:absolute;left:3439;top:6040;width:3740;height:2819;visibility:visible;mso-wrap-style:square;v-text-anchor:top" o:gfxdata="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" filled="f" stroked="f" strokeweight=".5pt">
+                <v:shape id="Text Box 60" o:spid="_x0000_s1037" type="#_x0000_t202" style="position:absolute;left:3466;top:6257;width:3740;height:2820;visibility:visible;mso-wrap-style:square;v-text-anchor:top" o:gfxdata="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" filled="f" stroked="f" strokeweight=".5pt">
                   <v:textbox>
                     <w:txbxContent>
                       <w:p>
@@ -2065,6 +1231,7 @@
                             <w:oMath/>
                           </w:rPr>
                         </w:pPr>
+                        <w:bookmarkStart w:id="1" w:name="_GoBack"/>
                         <m:oMathPara>
                           <m:oMath>
                             <m:r>
@@ -2073,6 +1240,7 @@
                               </w:rPr>
                               <m:t>θ</m:t>
                             </m:r>
+                            <w:bookmarkEnd w:id="1"/>
                           </m:oMath>
                         </m:oMathPara>
                       </w:p>
@@ -2241,6 +1409,840 @@
         <mc:AlternateContent>
           <mc:Choice Requires="wpg">
             <w:drawing>
+              <wp:anchor distT="0" distB="0" distL="114300" distR="114300" simplePos="0" relativeHeight="251726846" behindDoc="0" locked="0" layoutInCell="1" allowOverlap="1" wp14:anchorId="19263F1F" wp14:editId="6B5044E0">
+                <wp:simplePos x="0" y="0"/>
+                <wp:positionH relativeFrom="column">
+                  <wp:posOffset>1014730</wp:posOffset>
+                </wp:positionH>
+                <wp:positionV relativeFrom="paragraph">
+                  <wp:posOffset>367030</wp:posOffset>
+                </wp:positionV>
+                <wp:extent cx="1463040" cy="1463040"/>
+                <wp:effectExtent l="0" t="0" r="41910" b="22860"/>
+                <wp:wrapNone/>
+                <wp:docPr id="89" name="Group 89"/>
+                <wp:cNvGraphicFramePr/>
+                <a:graphic xmlns:a="http://schemas.openxmlformats.org/drawingml/2006/main">
+                  <a:graphicData uri="http://schemas.microsoft.com/office/word/2010/wordprocessingGroup">
+                    <wpg:wgp>
+                      <wpg:cNvGrpSpPr/>
+                      <wpg:grpSpPr>
+                        <a:xfrm>
+                          <a:off x="0" y="0"/>
+                          <a:ext cx="1463040" cy="1463040"/>
+                          <a:chOff x="0" y="0"/>
+                          <a:chExt cx="1463040" cy="1463040"/>
+                        </a:xfrm>
+                      </wpg:grpSpPr>
+                      <wps:wsp>
+                        <wps:cNvPr id="3" name="Arc 3"/>
+                        <wps:cNvSpPr/>
+                        <wps:spPr>
+                          <a:xfrm>
+                            <a:off x="639192" y="639192"/>
+                            <a:ext cx="182880" cy="182880"/>
+                          </a:xfrm>
+                          <a:prstGeom prst="arc">
+                            <a:avLst>
+                              <a:gd name="adj1" fmla="val 16200000"/>
+                              <a:gd name="adj2" fmla="val 5449499"/>
+                            </a:avLst>
+                          </a:prstGeom>
+                          <a:ln>
+                            <a:solidFill>
+                              <a:schemeClr val="bg1">
+                                <a:lumMod val="65000"/>
+                              </a:schemeClr>
+                            </a:solidFill>
+                          </a:ln>
+                        </wps:spPr>
+                        <wps:style>
+                          <a:lnRef idx="1">
+                            <a:schemeClr val="accent1"/>
+                          </a:lnRef>
+                          <a:fillRef idx="0">
+                            <a:schemeClr val="accent1"/>
+                          </a:fillRef>
+                          <a:effectRef idx="0">
+                            <a:schemeClr val="accent1"/>
+                          </a:effectRef>
+                          <a:fontRef idx="minor">
+                            <a:schemeClr val="tx1"/>
+                          </a:fontRef>
+                        </wps:style>
+                        <wps:bodyPr rot="0" spcFirstLastPara="0" vertOverflow="overflow" horzOverflow="overflow" vert="horz" wrap="square" lIns="91440" tIns="45720" rIns="91440" bIns="45720" numCol="1" spcCol="0" rtlCol="0" fromWordArt="0" anchor="ctr" anchorCtr="0" forceAA="0" compatLnSpc="1">
+                          <a:prstTxWarp prst="textNoShape">
+                            <a:avLst/>
+                          </a:prstTxWarp>
+                          <a:noAutofit/>
+                        </wps:bodyPr>
+                      </wps:wsp>
+                      <wps:wsp>
+                        <wps:cNvPr id="16" name="Arc 16"/>
+                        <wps:cNvSpPr/>
+                        <wps:spPr>
+                          <a:xfrm>
+                            <a:off x="541538" y="541538"/>
+                            <a:ext cx="365760" cy="365760"/>
+                          </a:xfrm>
+                          <a:prstGeom prst="arc">
+                            <a:avLst>
+                              <a:gd name="adj1" fmla="val 16200000"/>
+                              <a:gd name="adj2" fmla="val 5449499"/>
+                            </a:avLst>
+                          </a:prstGeom>
+                          <a:ln>
+                            <a:solidFill>
+                              <a:schemeClr val="bg1">
+                                <a:lumMod val="65000"/>
+                              </a:schemeClr>
+                            </a:solidFill>
+                          </a:ln>
+                        </wps:spPr>
+                        <wps:style>
+                          <a:lnRef idx="1">
+                            <a:schemeClr val="accent1"/>
+                          </a:lnRef>
+                          <a:fillRef idx="0">
+                            <a:schemeClr val="accent1"/>
+                          </a:fillRef>
+                          <a:effectRef idx="0">
+                            <a:schemeClr val="accent1"/>
+                          </a:effectRef>
+                          <a:fontRef idx="minor">
+                            <a:schemeClr val="tx1"/>
+                          </a:fontRef>
+                        </wps:style>
+                        <wps:bodyPr rot="0" spcFirstLastPara="0" vertOverflow="overflow" horzOverflow="overflow" vert="horz" wrap="square" lIns="91440" tIns="45720" rIns="91440" bIns="45720" numCol="1" spcCol="0" rtlCol="0" fromWordArt="0" anchor="ctr" anchorCtr="0" forceAA="0" compatLnSpc="1">
+                          <a:prstTxWarp prst="textNoShape">
+                            <a:avLst/>
+                          </a:prstTxWarp>
+                          <a:noAutofit/>
+                        </wps:bodyPr>
+                      </wps:wsp>
+                      <wps:wsp>
+                        <wps:cNvPr id="57" name="Arc 57"/>
+                        <wps:cNvSpPr/>
+                        <wps:spPr>
+                          <a:xfrm>
+                            <a:off x="452761" y="452761"/>
+                            <a:ext cx="548640" cy="548640"/>
+                          </a:xfrm>
+                          <a:prstGeom prst="arc">
+                            <a:avLst>
+                              <a:gd name="adj1" fmla="val 16200000"/>
+                              <a:gd name="adj2" fmla="val 5449499"/>
+                            </a:avLst>
+                          </a:prstGeom>
+                          <a:ln>
+                            <a:solidFill>
+                              <a:schemeClr val="bg1">
+                                <a:lumMod val="65000"/>
+                              </a:schemeClr>
+                            </a:solidFill>
+                          </a:ln>
+                        </wps:spPr>
+                        <wps:style>
+                          <a:lnRef idx="1">
+                            <a:schemeClr val="accent1"/>
+                          </a:lnRef>
+                          <a:fillRef idx="0">
+                            <a:schemeClr val="accent1"/>
+                          </a:fillRef>
+                          <a:effectRef idx="0">
+                            <a:schemeClr val="accent1"/>
+                          </a:effectRef>
+                          <a:fontRef idx="minor">
+                            <a:schemeClr val="tx1"/>
+                          </a:fontRef>
+                        </wps:style>
+                        <wps:bodyPr rot="0" spcFirstLastPara="0" vertOverflow="overflow" horzOverflow="overflow" vert="horz" wrap="square" lIns="91440" tIns="45720" rIns="91440" bIns="45720" numCol="1" spcCol="0" rtlCol="0" fromWordArt="0" anchor="ctr" anchorCtr="0" forceAA="0" compatLnSpc="1">
+                          <a:prstTxWarp prst="textNoShape">
+                            <a:avLst/>
+                          </a:prstTxWarp>
+                          <a:noAutofit/>
+                        </wps:bodyPr>
+                      </wps:wsp>
+                      <wps:wsp>
+                        <wps:cNvPr id="59" name="Arc 59"/>
+                        <wps:cNvSpPr/>
+                        <wps:spPr>
+                          <a:xfrm>
+                            <a:off x="363984" y="363984"/>
+                            <a:ext cx="731520" cy="731520"/>
+                          </a:xfrm>
+                          <a:prstGeom prst="arc">
+                            <a:avLst>
+                              <a:gd name="adj1" fmla="val 16200000"/>
+                              <a:gd name="adj2" fmla="val 5449499"/>
+                            </a:avLst>
+                          </a:prstGeom>
+                          <a:ln>
+                            <a:solidFill>
+                              <a:schemeClr val="bg1">
+                                <a:lumMod val="65000"/>
+                              </a:schemeClr>
+                            </a:solidFill>
+                          </a:ln>
+                        </wps:spPr>
+                        <wps:style>
+                          <a:lnRef idx="1">
+                            <a:schemeClr val="accent1"/>
+                          </a:lnRef>
+                          <a:fillRef idx="0">
+                            <a:schemeClr val="accent1"/>
+                          </a:fillRef>
+                          <a:effectRef idx="0">
+                            <a:schemeClr val="accent1"/>
+                          </a:effectRef>
+                          <a:fontRef idx="minor">
+                            <a:schemeClr val="tx1"/>
+                          </a:fontRef>
+                        </wps:style>
+                        <wps:bodyPr rot="0" spcFirstLastPara="0" vertOverflow="overflow" horzOverflow="overflow" vert="horz" wrap="square" lIns="91440" tIns="45720" rIns="91440" bIns="45720" numCol="1" spcCol="0" rtlCol="0" fromWordArt="0" anchor="ctr" anchorCtr="0" forceAA="0" compatLnSpc="1">
+                          <a:prstTxWarp prst="textNoShape">
+                            <a:avLst/>
+                          </a:prstTxWarp>
+                          <a:noAutofit/>
+                        </wps:bodyPr>
+                      </wps:wsp>
+                      <wps:wsp>
+                        <wps:cNvPr id="63" name="Arc 63"/>
+                        <wps:cNvSpPr/>
+                        <wps:spPr>
+                          <a:xfrm>
+                            <a:off x="275208" y="275208"/>
+                            <a:ext cx="914400" cy="914400"/>
+                          </a:xfrm>
+                          <a:prstGeom prst="arc">
+                            <a:avLst>
+                              <a:gd name="adj1" fmla="val 16200000"/>
+                              <a:gd name="adj2" fmla="val 5449499"/>
+                            </a:avLst>
+                          </a:prstGeom>
+                          <a:ln>
+                            <a:solidFill>
+                              <a:schemeClr val="bg1">
+                                <a:lumMod val="65000"/>
+                              </a:schemeClr>
+                            </a:solidFill>
+                          </a:ln>
+                        </wps:spPr>
+                        <wps:style>
+                          <a:lnRef idx="1">
+                            <a:schemeClr val="accent1"/>
+                          </a:lnRef>
+                          <a:fillRef idx="0">
+                            <a:schemeClr val="accent1"/>
+                          </a:fillRef>
+                          <a:effectRef idx="0">
+                            <a:schemeClr val="accent1"/>
+                          </a:effectRef>
+                          <a:fontRef idx="minor">
+                            <a:schemeClr val="tx1"/>
+                          </a:fontRef>
+                        </wps:style>
+                        <wps:bodyPr rot="0" spcFirstLastPara="0" vertOverflow="overflow" horzOverflow="overflow" vert="horz" wrap="square" lIns="91440" tIns="45720" rIns="91440" bIns="45720" numCol="1" spcCol="0" rtlCol="0" fromWordArt="0" anchor="ctr" anchorCtr="0" forceAA="0" compatLnSpc="1">
+                          <a:prstTxWarp prst="textNoShape">
+                            <a:avLst/>
+                          </a:prstTxWarp>
+                          <a:noAutofit/>
+                        </wps:bodyPr>
+                      </wps:wsp>
+                      <wps:wsp>
+                        <wps:cNvPr id="86" name="Arc 86"/>
+                        <wps:cNvSpPr/>
+                        <wps:spPr>
+                          <a:xfrm>
+                            <a:off x="177553" y="177553"/>
+                            <a:ext cx="1097280" cy="1097280"/>
+                          </a:xfrm>
+                          <a:prstGeom prst="arc">
+                            <a:avLst>
+                              <a:gd name="adj1" fmla="val 16200000"/>
+                              <a:gd name="adj2" fmla="val 5449499"/>
+                            </a:avLst>
+                          </a:prstGeom>
+                          <a:ln>
+                            <a:solidFill>
+                              <a:schemeClr val="bg1">
+                                <a:lumMod val="65000"/>
+                              </a:schemeClr>
+                            </a:solidFill>
+                          </a:ln>
+                        </wps:spPr>
+                        <wps:style>
+                          <a:lnRef idx="1">
+                            <a:schemeClr val="accent1"/>
+                          </a:lnRef>
+                          <a:fillRef idx="0">
+                            <a:schemeClr val="accent1"/>
+                          </a:fillRef>
+                          <a:effectRef idx="0">
+                            <a:schemeClr val="accent1"/>
+                          </a:effectRef>
+                          <a:fontRef idx="minor">
+                            <a:schemeClr val="tx1"/>
+                          </a:fontRef>
+                        </wps:style>
+                        <wps:bodyPr rot="0" spcFirstLastPara="0" vertOverflow="overflow" horzOverflow="overflow" vert="horz" wrap="square" lIns="91440" tIns="45720" rIns="91440" bIns="45720" numCol="1" spcCol="0" rtlCol="0" fromWordArt="0" anchor="ctr" anchorCtr="0" forceAA="0" compatLnSpc="1">
+                          <a:prstTxWarp prst="textNoShape">
+                            <a:avLst/>
+                          </a:prstTxWarp>
+                          <a:noAutofit/>
+                        </wps:bodyPr>
+                      </wps:wsp>
+                      <wps:wsp>
+                        <wps:cNvPr id="87" name="Arc 87"/>
+                        <wps:cNvSpPr/>
+                        <wps:spPr>
+                          <a:xfrm>
+                            <a:off x="88777" y="88776"/>
+                            <a:ext cx="1280160" cy="1280160"/>
+                          </a:xfrm>
+                          <a:prstGeom prst="arc">
+                            <a:avLst>
+                              <a:gd name="adj1" fmla="val 17453637"/>
+                              <a:gd name="adj2" fmla="val 5449499"/>
+                            </a:avLst>
+                          </a:prstGeom>
+                          <a:ln>
+                            <a:solidFill>
+                              <a:schemeClr val="bg1">
+                                <a:lumMod val="65000"/>
+                              </a:schemeClr>
+                            </a:solidFill>
+                          </a:ln>
+                        </wps:spPr>
+                        <wps:style>
+                          <a:lnRef idx="1">
+                            <a:schemeClr val="accent1"/>
+                          </a:lnRef>
+                          <a:fillRef idx="0">
+                            <a:schemeClr val="accent1"/>
+                          </a:fillRef>
+                          <a:effectRef idx="0">
+                            <a:schemeClr val="accent1"/>
+                          </a:effectRef>
+                          <a:fontRef idx="minor">
+                            <a:schemeClr val="tx1"/>
+                          </a:fontRef>
+                        </wps:style>
+                        <wps:bodyPr rot="0" spcFirstLastPara="0" vertOverflow="overflow" horzOverflow="overflow" vert="horz" wrap="square" lIns="91440" tIns="45720" rIns="91440" bIns="45720" numCol="1" spcCol="0" rtlCol="0" fromWordArt="0" anchor="ctr" anchorCtr="0" forceAA="0" compatLnSpc="1">
+                          <a:prstTxWarp prst="textNoShape">
+                            <a:avLst/>
+                          </a:prstTxWarp>
+                          <a:noAutofit/>
+                        </wps:bodyPr>
+                      </wps:wsp>
+                      <wps:wsp>
+                        <wps:cNvPr id="88" name="Arc 88"/>
+                        <wps:cNvSpPr/>
+                        <wps:spPr>
+                          <a:xfrm>
+                            <a:off x="0" y="0"/>
+                            <a:ext cx="1463040" cy="1463040"/>
+                          </a:xfrm>
+                          <a:prstGeom prst="arc">
+                            <a:avLst>
+                              <a:gd name="adj1" fmla="val 18173749"/>
+                              <a:gd name="adj2" fmla="val 5449499"/>
+                            </a:avLst>
+                          </a:prstGeom>
+                          <a:ln>
+                            <a:solidFill>
+                              <a:schemeClr val="bg1">
+                                <a:lumMod val="65000"/>
+                              </a:schemeClr>
+                            </a:solidFill>
+                          </a:ln>
+                        </wps:spPr>
+                        <wps:style>
+                          <a:lnRef idx="1">
+                            <a:schemeClr val="accent1"/>
+                          </a:lnRef>
+                          <a:fillRef idx="0">
+                            <a:schemeClr val="accent1"/>
+                          </a:fillRef>
+                          <a:effectRef idx="0">
+                            <a:schemeClr val="accent1"/>
+                          </a:effectRef>
+                          <a:fontRef idx="minor">
+                            <a:schemeClr val="tx1"/>
+                          </a:fontRef>
+                        </wps:style>
+                        <wps:bodyPr rot="0" spcFirstLastPara="0" vertOverflow="overflow" horzOverflow="overflow" vert="horz" wrap="square" lIns="91440" tIns="45720" rIns="91440" bIns="45720" numCol="1" spcCol="0" rtlCol="0" fromWordArt="0" anchor="ctr" anchorCtr="0" forceAA="0" compatLnSpc="1">
+                          <a:prstTxWarp prst="textNoShape">
+                            <a:avLst/>
+                          </a:prstTxWarp>
+                          <a:noAutofit/>
+                        </wps:bodyPr>
+                      </wps:wsp>
+                    </wpg:wgp>
+                  </a:graphicData>
+                </a:graphic>
+              </wp:anchor>
+            </w:drawing>
+          </mc:Choice>
+          <mc:Fallback>
+            <w:pict>
+              <v:group id="Group 89" o:spid="_x0000_s1026" style="position:absolute;margin-left:79.9pt;margin-top:28.9pt;width:115.2pt;height:115.2pt;z-index:251726846" coordsize="14630,14630" o:gfxdata="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">
+                <v:shape id="Arc 3" o:spid="_x0000_s1027" style="position:absolute;left:6391;top:6391;width:1829;height:1829;visibility:visible;mso-wrap-style:square;v-text-anchor:middle" coordsize="182880,182880" o:gfxdata="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" path="m91440,nsc124265,,154572,17595,170848,46101v16276,28506,16024,63549,-661,91817c153502,166187,122945,183343,90124,182870v439,-30477,877,-60953,1316,-91430l91440,xem91440,nfc124265,,154572,17595,170848,46101v16276,28506,16024,63549,-661,91817c153502,166187,122945,183343,90124,182870e" filled="f" strokecolor="#a5a5a5 [2092]">
+                  <v:path arrowok="t" o:connecttype="custom" o:connectlocs="91440,0;170848,46101;170187,137918;90124,182870" o:connectangles="0,0,0,0"/>
+                </v:shape>
+                <v:shape id="Arc 16" o:spid="_x0000_s1028" style="position:absolute;left:5415;top:5415;width:3657;height:3657;visibility:visible;mso-wrap-style:square;v-text-anchor:middle" coordsize="365760,365760" o:gfxdata="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" path="m182880,nsc248530,,309144,35189,341696,92201v32552,57012,32047,127098,-1322,183635c307005,332373,245891,366686,180247,365741v878,-60954,1755,-121907,2633,-182861l182880,xem182880,nfc248530,,309144,35189,341696,92201v32552,57012,32047,127098,-1322,183635c307005,332373,245891,366686,180247,365741e" filled="f" strokecolor="#a5a5a5 [2092]">
+                  <v:path arrowok="t" o:connecttype="custom" o:connectlocs="182880,0;341696,92201;340374,275836;180247,365741" o:connectangles="0,0,0,0"/>
+                </v:shape>
+                <v:shape id="Arc 57" o:spid="_x0000_s1029" style="position:absolute;left:4527;top:4527;width:5487;height:5487;visibility:visible;mso-wrap-style:square;v-text-anchor:middle" coordsize="548640,548640" o:gfxdata="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" path="m274320,nsc372796,,463716,52784,512544,138302v48828,85518,48071,190646,-1983,275452c460507,498560,368836,550029,270371,548611v1316,-91430,2633,-182861,3949,-274291l274320,xem274320,nfc372796,,463716,52784,512544,138302v48828,85518,48071,190646,-1983,275452c460507,498560,368836,550029,270371,548611e" filled="f" strokecolor="#a5a5a5 [2092]">
+                  <v:path arrowok="t" o:connecttype="custom" o:connectlocs="274320,0;512544,138302;510561,413754;270371,548611" o:connectangles="0,0,0,0"/>
+                </v:shape>
+                <v:shape id="Arc 59" o:spid="_x0000_s1030" style="position:absolute;left:3639;top:3639;width:7316;height:7316;visibility:visible;mso-wrap-style:square;v-text-anchor:middle" coordsize="731520,731520" o:gfxdata="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" path="m365760,nsc497061,,618288,70379,683392,184402v65104,114024,64095,254195,-2644,367270c614009,664746,491782,733372,360494,731482v1755,-121907,3511,-243815,5266,-365722l365760,xem365760,nfc497061,,618288,70379,683392,184402v65104,114024,64095,254195,-2644,367270c614009,664746,491782,733372,360494,731482e" filled="f" strokecolor="#a5a5a5 [2092]">
+                  <v:path arrowok="t" o:connecttype="custom" o:connectlocs="365760,0;683392,184402;680748,551672;360494,731482" o:connectangles="0,0,0,0"/>
+                </v:shape>
+                <v:shape id="Arc 63" o:spid="_x0000_s1031" style="position:absolute;left:2752;top:2752;width:9144;height:9144;visibility:visible;mso-wrap-style:square;v-text-anchor:middle" coordsize="914400,914400" o:gfxdata="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" path="m457200,nsc621326,,772860,87973,854239,230503v81380,142530,80118,317744,-3305,459087c767510,830933,614726,916716,450617,914352v2194,-152384,4389,-304768,6583,-457152l457200,xem457200,nfc621326,,772860,87973,854239,230503v81380,142530,80118,317744,-3305,459087c767510,830933,614726,916716,450617,914352e" filled="f" strokecolor="#a5a5a5 [2092]">
+                  <v:path arrowok="t" o:connecttype="custom" o:connectlocs="457200,0;854239,230503;850934,689590;450617,914352" o:connectangles="0,0,0,0"/>
+                </v:shape>
+                <v:shape id="Arc 86" o:spid="_x0000_s1032" style="position:absolute;left:1775;top:1775;width:10973;height:10973;visibility:visible;mso-wrap-style:square;v-text-anchor:middle" coordsize="1097280,1097280" o:gfxdata="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" path="m548640,nsc745591,,927431,105568,1025087,276604v97656,171035,96142,381293,-3966,550905c921013,997121,737671,1100060,540740,1097224r7900,-548584l548640,xem548640,nfc745591,,927431,105568,1025087,276604v97656,171035,96142,381293,-3966,550905c921013,997121,737671,1100060,540740,1097224e" filled="f" strokecolor="#a5a5a5 [2092]">
+                  <v:path arrowok="t" o:connecttype="custom" o:connectlocs="548640,0;1025087,276604;1021121,827509;540740,1097224" o:connectangles="0,0,0,0"/>
+                </v:shape>
+                <v:shape id="Arc 87" o:spid="_x0000_s1033" style="position:absolute;left:887;top:887;width:12802;height:12802;visibility:visible;mso-wrap-style:square;v-text-anchor:middle" coordsize="1280160,1280160" o:gfxdata="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" path="m868358,42090nsc1158423,152820,1327193,455750,1268698,760671v-58495,304921,-327384,523892,-637834,519422l640080,640080,868358,42090xem868358,42090nfc1158423,152820,1327193,455750,1268698,760671v-58495,304921,-327384,523892,-637834,519422e" filled="f" strokecolor="#a5a5a5 [2092]">
+                  <v:path arrowok="t" o:connecttype="custom" o:connectlocs="868358,42090;1268698,760671;630864,1280093" o:connectangles="0,0,0"/>
+                </v:shape>
+                <v:shape id="Arc 88" o:spid="_x0000_s1034" style="position:absolute;width:14630;height:14630;visibility:visible;mso-wrap-style:square;v-text-anchor:middle" coordsize="1463040,1463040" o:gfxdata="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" path="m1128818,117292nsc1402701,294446,1526201,631528,1431595,943690v-94606,312162,-384458,523970,-710608,519274l731520,731520,1128818,117292xem1128818,117292nfc1402701,294446,1526201,631528,1431595,943690v-94606,312162,-384458,523970,-710608,519274e" filled="f" strokecolor="#a5a5a5 [2092]">
+                  <v:path arrowok="t" o:connecttype="custom" o:connectlocs="1128818,117292;1431595,943690;720987,1462964" o:connectangles="0,0,0"/>
+                </v:shape>
+              </v:group>
+            </w:pict>
+          </mc:Fallback>
+        </mc:AlternateContent>
+      </w:r>
+      <w:r>
+        <w:rPr>
+          <w:rFonts w:ascii="Times New Roman" w:hAnsi="Times New Roman" w:cs="Times New Roman"/>
+          <w:noProof/>
+          <w:sz w:val="24"/>
+          <w:szCs w:val="24"/>
+        </w:rPr>
+        <mc:AlternateContent>
+          <mc:Choice Requires="wpg">
+            <w:drawing>
+              <wp:anchor distT="0" distB="0" distL="114300" distR="114300" simplePos="0" relativeHeight="251727871" behindDoc="0" locked="0" layoutInCell="1" allowOverlap="1" wp14:anchorId="016F438F" wp14:editId="247F73EE">
+                <wp:simplePos x="0" y="0"/>
+                <wp:positionH relativeFrom="column">
+                  <wp:posOffset>1016635</wp:posOffset>
+                </wp:positionH>
+                <wp:positionV relativeFrom="paragraph">
+                  <wp:posOffset>1184344</wp:posOffset>
+                </wp:positionV>
+                <wp:extent cx="1463040" cy="1463040"/>
+                <wp:effectExtent l="0" t="0" r="41910" b="0"/>
+                <wp:wrapNone/>
+                <wp:docPr id="100" name="Group 100"/>
+                <wp:cNvGraphicFramePr/>
+                <a:graphic xmlns:a="http://schemas.openxmlformats.org/drawingml/2006/main">
+                  <a:graphicData uri="http://schemas.microsoft.com/office/word/2010/wordprocessingGroup">
+                    <wpg:wgp>
+                      <wpg:cNvGrpSpPr/>
+                      <wpg:grpSpPr>
+                        <a:xfrm flipV="1">
+                          <a:off x="0" y="0"/>
+                          <a:ext cx="1463040" cy="1463040"/>
+                          <a:chOff x="0" y="0"/>
+                          <a:chExt cx="1463040" cy="1463040"/>
+                        </a:xfrm>
+                      </wpg:grpSpPr>
+                      <wps:wsp>
+                        <wps:cNvPr id="101" name="Arc 101"/>
+                        <wps:cNvSpPr/>
+                        <wps:spPr>
+                          <a:xfrm>
+                            <a:off x="639192" y="639192"/>
+                            <a:ext cx="182880" cy="182880"/>
+                          </a:xfrm>
+                          <a:prstGeom prst="arc">
+                            <a:avLst>
+                              <a:gd name="adj1" fmla="val 16200000"/>
+                              <a:gd name="adj2" fmla="val 5449499"/>
+                            </a:avLst>
+                          </a:prstGeom>
+                          <a:ln>
+                            <a:solidFill>
+                              <a:schemeClr val="bg1">
+                                <a:lumMod val="65000"/>
+                              </a:schemeClr>
+                            </a:solidFill>
+                          </a:ln>
+                        </wps:spPr>
+                        <wps:style>
+                          <a:lnRef idx="1">
+                            <a:schemeClr val="accent1"/>
+                          </a:lnRef>
+                          <a:fillRef idx="0">
+                            <a:schemeClr val="accent1"/>
+                          </a:fillRef>
+                          <a:effectRef idx="0">
+                            <a:schemeClr val="accent1"/>
+                          </a:effectRef>
+                          <a:fontRef idx="minor">
+                            <a:schemeClr val="tx1"/>
+                          </a:fontRef>
+                        </wps:style>
+                        <wps:bodyPr rot="0" spcFirstLastPara="0" vertOverflow="overflow" horzOverflow="overflow" vert="horz" wrap="square" lIns="91440" tIns="45720" rIns="91440" bIns="45720" numCol="1" spcCol="0" rtlCol="0" fromWordArt="0" anchor="ctr" anchorCtr="0" forceAA="0" compatLnSpc="1">
+                          <a:prstTxWarp prst="textNoShape">
+                            <a:avLst/>
+                          </a:prstTxWarp>
+                          <a:noAutofit/>
+                        </wps:bodyPr>
+                      </wps:wsp>
+                      <wps:wsp>
+                        <wps:cNvPr id="102" name="Arc 102"/>
+                        <wps:cNvSpPr/>
+                        <wps:spPr>
+                          <a:xfrm>
+                            <a:off x="541538" y="541538"/>
+                            <a:ext cx="365760" cy="365760"/>
+                          </a:xfrm>
+                          <a:prstGeom prst="arc">
+                            <a:avLst>
+                              <a:gd name="adj1" fmla="val 16200000"/>
+                              <a:gd name="adj2" fmla="val 5449499"/>
+                            </a:avLst>
+                          </a:prstGeom>
+                          <a:ln>
+                            <a:solidFill>
+                              <a:schemeClr val="bg1">
+                                <a:lumMod val="65000"/>
+                              </a:schemeClr>
+                            </a:solidFill>
+                          </a:ln>
+                        </wps:spPr>
+                        <wps:style>
+                          <a:lnRef idx="1">
+                            <a:schemeClr val="accent1"/>
+                          </a:lnRef>
+                          <a:fillRef idx="0">
+                            <a:schemeClr val="accent1"/>
+                          </a:fillRef>
+                          <a:effectRef idx="0">
+                            <a:schemeClr val="accent1"/>
+                          </a:effectRef>
+                          <a:fontRef idx="minor">
+                            <a:schemeClr val="tx1"/>
+                          </a:fontRef>
+                        </wps:style>
+                        <wps:bodyPr rot="0" spcFirstLastPara="0" vertOverflow="overflow" horzOverflow="overflow" vert="horz" wrap="square" lIns="91440" tIns="45720" rIns="91440" bIns="45720" numCol="1" spcCol="0" rtlCol="0" fromWordArt="0" anchor="ctr" anchorCtr="0" forceAA="0" compatLnSpc="1">
+                          <a:prstTxWarp prst="textNoShape">
+                            <a:avLst/>
+                          </a:prstTxWarp>
+                          <a:noAutofit/>
+                        </wps:bodyPr>
+                      </wps:wsp>
+                      <wps:wsp>
+                        <wps:cNvPr id="103" name="Arc 103"/>
+                        <wps:cNvSpPr/>
+                        <wps:spPr>
+                          <a:xfrm>
+                            <a:off x="452761" y="452761"/>
+                            <a:ext cx="548640" cy="548640"/>
+                          </a:xfrm>
+                          <a:prstGeom prst="arc">
+                            <a:avLst>
+                              <a:gd name="adj1" fmla="val 16200000"/>
+                              <a:gd name="adj2" fmla="val 5449499"/>
+                            </a:avLst>
+                          </a:prstGeom>
+                          <a:ln>
+                            <a:solidFill>
+                              <a:schemeClr val="bg1">
+                                <a:lumMod val="65000"/>
+                              </a:schemeClr>
+                            </a:solidFill>
+                          </a:ln>
+                        </wps:spPr>
+                        <wps:style>
+                          <a:lnRef idx="1">
+                            <a:schemeClr val="accent1"/>
+                          </a:lnRef>
+                          <a:fillRef idx="0">
+                            <a:schemeClr val="accent1"/>
+                          </a:fillRef>
+                          <a:effectRef idx="0">
+                            <a:schemeClr val="accent1"/>
+                          </a:effectRef>
+                          <a:fontRef idx="minor">
+                            <a:schemeClr val="tx1"/>
+                          </a:fontRef>
+                        </wps:style>
+                        <wps:bodyPr rot="0" spcFirstLastPara="0" vertOverflow="overflow" horzOverflow="overflow" vert="horz" wrap="square" lIns="91440" tIns="45720" rIns="91440" bIns="45720" numCol="1" spcCol="0" rtlCol="0" fromWordArt="0" anchor="ctr" anchorCtr="0" forceAA="0" compatLnSpc="1">
+                          <a:prstTxWarp prst="textNoShape">
+                            <a:avLst/>
+                          </a:prstTxWarp>
+                          <a:noAutofit/>
+                        </wps:bodyPr>
+                      </wps:wsp>
+                      <wps:wsp>
+                        <wps:cNvPr id="104" name="Arc 104"/>
+                        <wps:cNvSpPr/>
+                        <wps:spPr>
+                          <a:xfrm>
+                            <a:off x="363984" y="363984"/>
+                            <a:ext cx="731520" cy="731520"/>
+                          </a:xfrm>
+                          <a:prstGeom prst="arc">
+                            <a:avLst>
+                              <a:gd name="adj1" fmla="val 16200000"/>
+                              <a:gd name="adj2" fmla="val 5449499"/>
+                            </a:avLst>
+                          </a:prstGeom>
+                          <a:ln>
+                            <a:solidFill>
+                              <a:schemeClr val="bg1">
+                                <a:lumMod val="65000"/>
+                              </a:schemeClr>
+                            </a:solidFill>
+                          </a:ln>
+                        </wps:spPr>
+                        <wps:style>
+                          <a:lnRef idx="1">
+                            <a:schemeClr val="accent1"/>
+                          </a:lnRef>
+                          <a:fillRef idx="0">
+                            <a:schemeClr val="accent1"/>
+                          </a:fillRef>
+                          <a:effectRef idx="0">
+                            <a:schemeClr val="accent1"/>
+                          </a:effectRef>
+                          <a:fontRef idx="minor">
+                            <a:schemeClr val="tx1"/>
+                          </a:fontRef>
+                        </wps:style>
+                        <wps:bodyPr rot="0" spcFirstLastPara="0" vertOverflow="overflow" horzOverflow="overflow" vert="horz" wrap="square" lIns="91440" tIns="45720" rIns="91440" bIns="45720" numCol="1" spcCol="0" rtlCol="0" fromWordArt="0" anchor="ctr" anchorCtr="0" forceAA="0" compatLnSpc="1">
+                          <a:prstTxWarp prst="textNoShape">
+                            <a:avLst/>
+                          </a:prstTxWarp>
+                          <a:noAutofit/>
+                        </wps:bodyPr>
+                      </wps:wsp>
+                      <wps:wsp>
+                        <wps:cNvPr id="105" name="Arc 105"/>
+                        <wps:cNvSpPr/>
+                        <wps:spPr>
+                          <a:xfrm>
+                            <a:off x="275208" y="275208"/>
+                            <a:ext cx="914400" cy="914400"/>
+                          </a:xfrm>
+                          <a:prstGeom prst="arc">
+                            <a:avLst>
+                              <a:gd name="adj1" fmla="val 16200000"/>
+                              <a:gd name="adj2" fmla="val 5449499"/>
+                            </a:avLst>
+                          </a:prstGeom>
+                          <a:ln>
+                            <a:solidFill>
+                              <a:schemeClr val="bg1">
+                                <a:lumMod val="65000"/>
+                              </a:schemeClr>
+                            </a:solidFill>
+                          </a:ln>
+                        </wps:spPr>
+                        <wps:style>
+                          <a:lnRef idx="1">
+                            <a:schemeClr val="accent1"/>
+                          </a:lnRef>
+                          <a:fillRef idx="0">
+                            <a:schemeClr val="accent1"/>
+                          </a:fillRef>
+                          <a:effectRef idx="0">
+                            <a:schemeClr val="accent1"/>
+                          </a:effectRef>
+                          <a:fontRef idx="minor">
+                            <a:schemeClr val="tx1"/>
+                          </a:fontRef>
+                        </wps:style>
+                        <wps:bodyPr rot="0" spcFirstLastPara="0" vertOverflow="overflow" horzOverflow="overflow" vert="horz" wrap="square" lIns="91440" tIns="45720" rIns="91440" bIns="45720" numCol="1" spcCol="0" rtlCol="0" fromWordArt="0" anchor="ctr" anchorCtr="0" forceAA="0" compatLnSpc="1">
+                          <a:prstTxWarp prst="textNoShape">
+                            <a:avLst/>
+                          </a:prstTxWarp>
+                          <a:noAutofit/>
+                        </wps:bodyPr>
+                      </wps:wsp>
+                      <wps:wsp>
+                        <wps:cNvPr id="106" name="Arc 106"/>
+                        <wps:cNvSpPr/>
+                        <wps:spPr>
+                          <a:xfrm>
+                            <a:off x="177553" y="177553"/>
+                            <a:ext cx="1097280" cy="1097280"/>
+                          </a:xfrm>
+                          <a:prstGeom prst="arc">
+                            <a:avLst>
+                              <a:gd name="adj1" fmla="val 16200000"/>
+                              <a:gd name="adj2" fmla="val 5449499"/>
+                            </a:avLst>
+                          </a:prstGeom>
+                          <a:ln>
+                            <a:solidFill>
+                              <a:schemeClr val="bg1">
+                                <a:lumMod val="65000"/>
+                              </a:schemeClr>
+                            </a:solidFill>
+                          </a:ln>
+                        </wps:spPr>
+                        <wps:style>
+                          <a:lnRef idx="1">
+                            <a:schemeClr val="accent1"/>
+                          </a:lnRef>
+                          <a:fillRef idx="0">
+                            <a:schemeClr val="accent1"/>
+                          </a:fillRef>
+                          <a:effectRef idx="0">
+                            <a:schemeClr val="accent1"/>
+                          </a:effectRef>
+                          <a:fontRef idx="minor">
+                            <a:schemeClr val="tx1"/>
+                          </a:fontRef>
+                        </wps:style>
+                        <wps:bodyPr rot="0" spcFirstLastPara="0" vertOverflow="overflow" horzOverflow="overflow" vert="horz" wrap="square" lIns="91440" tIns="45720" rIns="91440" bIns="45720" numCol="1" spcCol="0" rtlCol="0" fromWordArt="0" anchor="ctr" anchorCtr="0" forceAA="0" compatLnSpc="1">
+                          <a:prstTxWarp prst="textNoShape">
+                            <a:avLst/>
+                          </a:prstTxWarp>
+                          <a:noAutofit/>
+                        </wps:bodyPr>
+                      </wps:wsp>
+                      <wps:wsp>
+                        <wps:cNvPr id="107" name="Arc 107"/>
+                        <wps:cNvSpPr/>
+                        <wps:spPr>
+                          <a:xfrm>
+                            <a:off x="88777" y="88776"/>
+                            <a:ext cx="1280160" cy="1280160"/>
+                          </a:xfrm>
+                          <a:prstGeom prst="arc">
+                            <a:avLst>
+                              <a:gd name="adj1" fmla="val 17453637"/>
+                              <a:gd name="adj2" fmla="val 5449499"/>
+                            </a:avLst>
+                          </a:prstGeom>
+                          <a:ln>
+                            <a:solidFill>
+                              <a:schemeClr val="bg1">
+                                <a:lumMod val="65000"/>
+                              </a:schemeClr>
+                            </a:solidFill>
+                          </a:ln>
+                        </wps:spPr>
+                        <wps:style>
+                          <a:lnRef idx="1">
+                            <a:schemeClr val="accent1"/>
+                          </a:lnRef>
+                          <a:fillRef idx="0">
+                            <a:schemeClr val="accent1"/>
+                          </a:fillRef>
+                          <a:effectRef idx="0">
+                            <a:schemeClr val="accent1"/>
+                          </a:effectRef>
+                          <a:fontRef idx="minor">
+                            <a:schemeClr val="tx1"/>
+                          </a:fontRef>
+                        </wps:style>
+                        <wps:bodyPr rot="0" spcFirstLastPara="0" vertOverflow="overflow" horzOverflow="overflow" vert="horz" wrap="square" lIns="91440" tIns="45720" rIns="91440" bIns="45720" numCol="1" spcCol="0" rtlCol="0" fromWordArt="0" anchor="ctr" anchorCtr="0" forceAA="0" compatLnSpc="1">
+                          <a:prstTxWarp prst="textNoShape">
+                            <a:avLst/>
+                          </a:prstTxWarp>
+                          <a:noAutofit/>
+                        </wps:bodyPr>
+                      </wps:wsp>
+                      <wps:wsp>
+                        <wps:cNvPr id="108" name="Arc 108"/>
+                        <wps:cNvSpPr/>
+                        <wps:spPr>
+                          <a:xfrm>
+                            <a:off x="0" y="0"/>
+                            <a:ext cx="1463040" cy="1463040"/>
+                          </a:xfrm>
+                          <a:prstGeom prst="arc">
+                            <a:avLst>
+                              <a:gd name="adj1" fmla="val 18173749"/>
+                              <a:gd name="adj2" fmla="val 5449499"/>
+                            </a:avLst>
+                          </a:prstGeom>
+                          <a:ln>
+                            <a:solidFill>
+                              <a:schemeClr val="bg1">
+                                <a:lumMod val="65000"/>
+                              </a:schemeClr>
+                            </a:solidFill>
+                          </a:ln>
+                        </wps:spPr>
+                        <wps:style>
+                          <a:lnRef idx="1">
+                            <a:schemeClr val="accent1"/>
+                          </a:lnRef>
+                          <a:fillRef idx="0">
+                            <a:schemeClr val="accent1"/>
+                          </a:fillRef>
+                          <a:effectRef idx="0">
+                            <a:schemeClr val="accent1"/>
+                          </a:effectRef>
+                          <a:fontRef idx="minor">
+                            <a:schemeClr val="tx1"/>
+                          </a:fontRef>
+                        </wps:style>
+                        <wps:bodyPr rot="0" spcFirstLastPara="0" vertOverflow="overflow" horzOverflow="overflow" vert="horz" wrap="square" lIns="91440" tIns="45720" rIns="91440" bIns="45720" numCol="1" spcCol="0" rtlCol="0" fromWordArt="0" anchor="ctr" anchorCtr="0" forceAA="0" compatLnSpc="1">
+                          <a:prstTxWarp prst="textNoShape">
+                            <a:avLst/>
+                          </a:prstTxWarp>
+                          <a:noAutofit/>
+                        </wps:bodyPr>
+                      </wps:wsp>
+                    </wpg:wgp>
+                  </a:graphicData>
+                </a:graphic>
+              </wp:anchor>
+            </w:drawing>
+          </mc:Choice>
+          <mc:Fallback>
+            <w:pict>
+              <v:group id="Group 100" o:spid="_x0000_s1026" style="position:absolute;margin-left:80.05pt;margin-top:93.25pt;width:115.2pt;height:115.2pt;flip:y;z-index:251727871" coordsize="14630,14630" o:gfxdata="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">
+                <v:shape id="Arc 101" o:spid="_x0000_s1027" style="position:absolute;left:6391;top:6391;width:1829;height:1829;visibility:visible;mso-wrap-style:square;v-text-anchor:middle" coordsize="182880,182880" o:gfxdata="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" path="m91440,nsc124265,,154572,17595,170848,46101v16276,28506,16024,63549,-661,91817c153502,166187,122945,183343,90124,182870v439,-30477,877,-60953,1316,-91430l91440,xem91440,nfc124265,,154572,17595,170848,46101v16276,28506,16024,63549,-661,91817c153502,166187,122945,183343,90124,182870e" filled="f" strokecolor="#a5a5a5 [2092]">
+                  <v:path arrowok="t" o:connecttype="custom" o:connectlocs="91440,0;170848,46101;170187,137918;90124,182870" o:connectangles="0,0,0,0"/>
+                </v:shape>
+                <v:shape id="Arc 102" o:spid="_x0000_s1028" style="position:absolute;left:5415;top:5415;width:3657;height:3657;visibility:visible;mso-wrap-style:square;v-text-anchor:middle" coordsize="365760,365760" o:gfxdata="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" path="m182880,nsc248530,,309144,35189,341696,92201v32552,57012,32047,127098,-1322,183635c307005,332373,245891,366686,180247,365741v878,-60954,1755,-121907,2633,-182861l182880,xem182880,nfc248530,,309144,35189,341696,92201v32552,57012,32047,127098,-1322,183635c307005,332373,245891,366686,180247,365741e" filled="f" strokecolor="#a5a5a5 [2092]">
+                  <v:path arrowok="t" o:connecttype="custom" o:connectlocs="182880,0;341696,92201;340374,275836;180247,365741" o:connectangles="0,0,0,0"/>
+                </v:shape>
+                <v:shape id="Arc 103" o:spid="_x0000_s1029" style="position:absolute;left:4527;top:4527;width:5487;height:5487;visibility:visible;mso-wrap-style:square;v-text-anchor:middle" coordsize="548640,548640" o:gfxdata="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" path="m274320,nsc372796,,463716,52784,512544,138302v48828,85518,48071,190646,-1983,275452c460507,498560,368836,550029,270371,548611v1316,-91430,2633,-182861,3949,-274291l274320,xem274320,nfc372796,,463716,52784,512544,138302v48828,85518,48071,190646,-1983,275452c460507,498560,368836,550029,270371,548611e" filled="f" strokecolor="#a5a5a5 [2092]">
+                  <v:path arrowok="t" o:connecttype="custom" o:connectlocs="274320,0;512544,138302;510561,413754;270371,548611" o:connectangles="0,0,0,0"/>
+                </v:shape>
+                <v:shape id="Arc 104" o:spid="_x0000_s1030" style="position:absolute;left:3639;top:3639;width:7316;height:7316;visibility:visible;mso-wrap-style:square;v-text-anchor:middle" coordsize="731520,731520" o:gfxdata="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" path="m365760,nsc497061,,618288,70379,683392,184402v65104,114024,64095,254195,-2644,367270c614009,664746,491782,733372,360494,731482v1755,-121907,3511,-243815,5266,-365722l365760,xem365760,nfc497061,,618288,70379,683392,184402v65104,114024,64095,254195,-2644,367270c614009,664746,491782,733372,360494,731482e" filled="f" strokecolor="#a5a5a5 [2092]">
+                  <v:path arrowok="t" o:connecttype="custom" o:connectlocs="365760,0;683392,184402;680748,551672;360494,731482" o:connectangles="0,0,0,0"/>
+                </v:shape>
+                <v:shape id="Arc 105" o:spid="_x0000_s1031" style="position:absolute;left:2752;top:2752;width:9144;height:9144;visibility:visible;mso-wrap-style:square;v-text-anchor:middle" coordsize="914400,914400" o:gfxdata="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" path="m457200,nsc621326,,772860,87973,854239,230503v81380,142530,80118,317744,-3305,459087c767510,830933,614726,916716,450617,914352v2194,-152384,4389,-304768,6583,-457152l457200,xem457200,nfc621326,,772860,87973,854239,230503v81380,142530,80118,317744,-3305,459087c767510,830933,614726,916716,450617,914352e" filled="f" strokecolor="#a5a5a5 [2092]">
+                  <v:path arrowok="t" o:connecttype="custom" o:connectlocs="457200,0;854239,230503;850934,689590;450617,914352" o:connectangles="0,0,0,0"/>
+                </v:shape>
+                <v:shape id="Arc 106" o:spid="_x0000_s1032" style="position:absolute;left:1775;top:1775;width:10973;height:10973;visibility:visible;mso-wrap-style:square;v-text-anchor:middle" coordsize="1097280,1097280" o:gfxdata="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" path="m548640,nsc745591,,927431,105568,1025087,276604v97656,171035,96142,381293,-3966,550905c921013,997121,737671,1100060,540740,1097224r7900,-548584l548640,xem548640,nfc745591,,927431,105568,1025087,276604v97656,171035,96142,381293,-3966,550905c921013,997121,737671,1100060,540740,1097224e" filled="f" strokecolor="#a5a5a5 [2092]">
+                  <v:path arrowok="t" o:connecttype="custom" o:connectlocs="548640,0;1025087,276604;1021121,827509;540740,1097224" o:connectangles="0,0,0,0"/>
+                </v:shape>
+                <v:shape id="Arc 107" o:spid="_x0000_s1033" style="position:absolute;left:887;top:887;width:12802;height:12802;visibility:visible;mso-wrap-style:square;v-text-anchor:middle" coordsize="1280160,1280160" o:gfxdata="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" path="m868358,42090nsc1158423,152820,1327193,455750,1268698,760671v-58495,304921,-327384,523892,-637834,519422l640080,640080,868358,42090xem868358,42090nfc1158423,152820,1327193,455750,1268698,760671v-58495,304921,-327384,523892,-637834,519422e" filled="f" strokecolor="#a5a5a5 [2092]">
+                  <v:path arrowok="t" o:connecttype="custom" o:connectlocs="868358,42090;1268698,760671;630864,1280093" o:connectangles="0,0,0"/>
+                </v:shape>
+                <v:shape id="Arc 108" o:spid="_x0000_s1034" style="position:absolute;width:14630;height:14630;visibility:visible;mso-wrap-style:square;v-text-anchor:middle" coordsize="1463040,1463040" o:gfxdata="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" path="m1128818,117292nsc1402701,294446,1526201,631528,1431595,943690v-94606,312162,-384458,523970,-710608,519274l731520,731520,1128818,117292xem1128818,117292nfc1402701,294446,1526201,631528,1431595,943690v-94606,312162,-384458,523970,-710608,519274e" filled="f" strokecolor="#a5a5a5 [2092]">
+                  <v:path arrowok="t" o:connecttype="custom" o:connectlocs="1128818,117292;1431595,943690;720987,1462964" o:connectangles="0,0,0"/>
+                </v:shape>
+              </v:group>
+            </w:pict>
+          </mc:Fallback>
+        </mc:AlternateContent>
+      </w:r>
+      <w:r>
+        <w:rPr>
+          <w:rFonts w:ascii="Times New Roman" w:hAnsi="Times New Roman" w:cs="Times New Roman"/>
+          <w:noProof/>
+          <w:sz w:val="24"/>
+          <w:szCs w:val="24"/>
+        </w:rPr>
+        <mc:AlternateContent>
+          <mc:Choice Requires="wpg">
+            <w:drawing>
               <wp:anchor distT="0" distB="0" distL="114300" distR="114300" simplePos="0" relativeHeight="251736064" behindDoc="0" locked="0" layoutInCell="1" allowOverlap="1" wp14:anchorId="1226462A" wp14:editId="615E7E6A">
                 <wp:simplePos x="0" y="0"/>
                 <wp:positionH relativeFrom="column">
@@ -2673,7 +2675,7 @@
                               <a:prstGeom prst="line">
                                 <a:avLst/>
                               </a:prstGeom>
-                              <a:ln w="19050">
+                              <a:ln w="38100">
                                 <a:solidFill>
                                   <a:schemeClr val="tx1"/>
                                 </a:solidFill>
@@ -2706,7 +2708,7 @@
                               <a:prstGeom prst="line">
                                 <a:avLst/>
                               </a:prstGeom>
-                              <a:ln w="19050">
+                              <a:ln w="38100">
                                 <a:solidFill>
                                   <a:schemeClr val="tx1"/>
                                 </a:solidFill>
@@ -2739,7 +2741,7 @@
                               <a:prstGeom prst="line">
                                 <a:avLst/>
                               </a:prstGeom>
-                              <a:ln w="19050">
+                              <a:ln w="38100">
                                 <a:solidFill>
                                   <a:schemeClr val="tx1"/>
                                 </a:solidFill>
@@ -2774,7 +2776,7 @@
                             </a:xfrm>
                           </wpg:grpSpPr>
                           <wps:wsp>
-                            <wps:cNvPr id="4" name="Straight Connector 4"/>
+                            <wps:cNvPr id="4" name="Straight Connector 4" hidden="1"/>
                             <wps:cNvCnPr/>
                             <wps:spPr>
                               <a:xfrm>
@@ -2807,7 +2809,7 @@
                             <wps:bodyPr/>
                           </wps:wsp>
                           <wps:wsp>
-                            <wps:cNvPr id="23" name="Straight Connector 23"/>
+                            <wps:cNvPr id="23" name="Straight Connector 23" hidden="1"/>
                             <wps:cNvCnPr/>
                             <wps:spPr>
                               <a:xfrm>
@@ -2840,7 +2842,7 @@
                             <wps:bodyPr/>
                           </wps:wsp>
                           <wps:wsp>
-                            <wps:cNvPr id="24" name="Straight Connector 24"/>
+                            <wps:cNvPr id="24" name="Straight Connector 24" hidden="1"/>
                             <wps:cNvCnPr/>
                             <wps:spPr>
                               <a:xfrm>
@@ -2873,7 +2875,7 @@
                             <wps:bodyPr/>
                           </wps:wsp>
                           <wps:wsp>
-                            <wps:cNvPr id="25" name="Straight Connector 25"/>
+                            <wps:cNvPr id="25" name="Straight Connector 25" hidden="1"/>
                             <wps:cNvCnPr/>
                             <wps:spPr>
                               <a:xfrm>
@@ -3453,7 +3455,7 @@
           </mc:Choice>
           <mc:Fallback>
             <w:pict>
-              <v:group id="Group 53" o:spid="_x0000_s1057" style="position:absolute;margin-left:48.25pt;margin-top:42.9pt;width:160.75pt;height:150.5pt;z-index:251736064" coordsize="20414,19112" o:gfxdata="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">
+              <v:group id="Group 53" o:spid="_x0000_s1057" style="position:absolute;margin-left:48.25pt;margin-top:42.9pt;width:160.75pt;height:150.5pt;z-index:251736064" coordsize="20414,19112" o:gfxdata="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">
                 <v:group id="Group 39" o:spid="_x0000_s1058" style="position:absolute;top:3015;width:9675;height:13089" coordsize="9677,13090" o:gfxdata="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">
                   <v:shape id="Straight Arrow Connector 6" o:spid="_x0000_s1059" type="#_x0000_t32" style="position:absolute;width:9677;height:0;visibility:visible;mso-wrap-style:square" o:connectortype="straight" o:gfxdata="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" strokecolor="black [3213]">
                     <v:stroke endarrow="open"/>
@@ -3521,15 +3523,15 @@
                 </v:group>
                 <v:group id="Group 30" o:spid="_x0000_s1069" style="position:absolute;left:10700;top:1167;width:914;height:16991" coordsize="914,16992" o:gfxdata="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">
                   <v:group id="Group 29" o:spid="_x0000_s1070" style="position:absolute;left:457;width:0;height:16992" coordsize="0,16992" o:gfxdata="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">
-                    <v:line id="Straight Connector 1" o:spid="_x0000_s1071" style="position:absolute;visibility:visible;mso-wrap-style:square" from="0,0" to="0,3886" o:connectortype="straight" o:gfxdata="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" strokecolor="black [3213]" strokeweight="1.5pt"/>
-                    <v:line id="Straight Connector 2" o:spid="_x0000_s1072" style="position:absolute;visibility:visible;mso-wrap-style:square" from="0,5029" to="0,12039" o:connectortype="straight" o:gfxdata="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" strokecolor="black [3213]" strokeweight="1.5pt"/>
-                    <v:line id="Straight Connector 13" o:spid="_x0000_s1073" style="position:absolute;visibility:visible;mso-wrap-style:square" from="0,13106" to="0,16992" o:connectortype="straight" o:gfxdata="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" strokecolor="black [3213]" strokeweight="1.5pt"/>
+                    <v:line id="Straight Connector 1" o:spid="_x0000_s1071" style="position:absolute;visibility:visible;mso-wrap-style:square" from="0,0" to="0,3886" o:connectortype="straight" o:gfxdata="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" strokecolor="black [3213]" strokeweight="3pt"/>
+                    <v:line id="Straight Connector 2" o:spid="_x0000_s1072" style="position:absolute;visibility:visible;mso-wrap-style:square" from="0,5029" to="0,12039" o:connectortype="straight" o:gfxdata="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" strokecolor="black [3213]" strokeweight="3pt"/>
+                    <v:line id="Straight Connector 13" o:spid="_x0000_s1073" style="position:absolute;visibility:visible;mso-wrap-style:square" from="0,13106" to="0,16992" o:connectortype="straight" o:gfxdata="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" strokecolor="black [3213]" strokeweight="3pt"/>
                   </v:group>
                   <v:group id="Group 28" o:spid="_x0000_s1074" style="position:absolute;top:3886;width:914;height:9220" coordsize="914,9220" o:gfxdata="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">
-                    <v:line id="Straight Connector 4" o:spid="_x0000_s1075" style="position:absolute;visibility:visible;mso-wrap-style:square" from="0,0" to="914,0" o:connectortype="straight" o:gfxdata="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" strokecolor="black [3213]" strokeweight="1.5pt"/>
-                    <v:line id="Straight Connector 23" o:spid="_x0000_s1076" style="position:absolute;visibility:visible;mso-wrap-style:square" from="0,1143" to="914,1143" o:connectortype="straight" o:gfxdata="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" strokecolor="black [3213]" strokeweight="1.5pt"/>
-                    <v:line id="Straight Connector 24" o:spid="_x0000_s1077" style="position:absolute;visibility:visible;mso-wrap-style:square" from="0,9220" to="914,9220" o:connectortype="straight" o:gfxdata="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" strokecolor="black [3213]" strokeweight="1.5pt"/>
-                    <v:line id="Straight Connector 25" o:spid="_x0000_s1078" style="position:absolute;visibility:visible;mso-wrap-style:square" from="0,8077" to="914,8077" o:connectortype="straight" o:gfxdata="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" strokecolor="black [3213]" strokeweight="1.5pt"/>
+                    <v:line id="Straight Connector 4" o:spid="_x0000_s1075" style="position:absolute;visibility:hidden;mso-wrap-style:square" from="0,0" to="914,0" o:connectortype="straight" o:gfxdata="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" strokecolor="black [3213]" strokeweight="1.5pt"/>
+                    <v:line id="Straight Connector 23" o:spid="_x0000_s1076" style="position:absolute;visibility:hidden;mso-wrap-style:square" from="0,1143" to="914,1143" o:connectortype="straight" o:gfxdata="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" strokecolor="black [3213]" strokeweight="1.5pt"/>
+                    <v:line id="Straight Connector 24" o:spid="_x0000_s1077" style="position:absolute;visibility:hidden;mso-wrap-style:square" from="0,9220" to="914,9220" o:connectortype="straight" o:gfxdata="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" strokecolor="black [3213]" strokeweight="1.5pt"/>
+                    <v:line id="Straight Connector 25" o:spid="_x0000_s1078" style="position:absolute;visibility:hidden;mso-wrap-style:square" from="0,8077" to="914,8077" o:connectortype="straight" o:gfxdata="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" strokecolor="black [3213]" strokeweight="1.5pt"/>
                   </v:group>
                 </v:group>
                 <v:group id="Group 51" o:spid="_x0000_s1079" style="position:absolute;left:10603;width:9811;height:14147" coordorigin="-166" coordsize="9811,14147" o:gfxdata="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">

</xml_diff>